<commit_message>
Finished manual and character sheets
</commit_message>
<xml_diff>
--- a/documents/Rules.docx
+++ b/documents/Rules.docx
@@ -4,76 +4,96 @@
   <w:body>
     <w:p>
       <w:pPr>
-        <w:pStyle w:val="Title"/>
-      </w:pPr>
-      <w:r>
-        <w:t>You For Presiden</w:t>
-      </w:r>
-      <w:r>
-        <w:t>t</w:t>
-      </w:r>
-    </w:p>
-    <w:p/>
-    <w:p>
-      <w:r>
-        <w:t>Order for the manual:</w:t>
-      </w:r>
-    </w:p>
-    <w:p>
-      <w:pPr>
-        <w:pStyle w:val="ListParagraph"/>
-        <w:numPr>
-          <w:ilvl w:val="0"/>
-          <w:numId w:val="2"/>
-        </w:numPr>
-      </w:pPr>
+        <w:pStyle w:val="Heading1"/>
+      </w:pPr>
+      <w:r>
+        <w:rPr>
+          <w:noProof/>
+        </w:rPr>
+        <w:drawing>
+          <wp:anchor distT="0" distB="0" distL="114300" distR="114300" simplePos="0" relativeHeight="251687936" behindDoc="0" locked="0" layoutInCell="1" allowOverlap="1" wp14:anchorId="24436EE1" wp14:editId="10D571DB">
+            <wp:simplePos x="0" y="0"/>
+            <wp:positionH relativeFrom="margin">
+              <wp:posOffset>2091055</wp:posOffset>
+            </wp:positionH>
+            <wp:positionV relativeFrom="margin">
+              <wp:posOffset>-278765</wp:posOffset>
+            </wp:positionV>
+            <wp:extent cx="1532890" cy="1017270"/>
+            <wp:effectExtent l="0" t="0" r="0" b="0"/>
+            <wp:wrapTopAndBottom/>
+            <wp:docPr id="17" name="Picture 17" descr="Text&#10;&#10;Description automatically generated"/>
+            <wp:cNvGraphicFramePr>
+              <a:graphicFrameLocks xmlns:a="http://schemas.openxmlformats.org/drawingml/2006/main" noChangeAspect="1"/>
+            </wp:cNvGraphicFramePr>
+            <a:graphic xmlns:a="http://schemas.openxmlformats.org/drawingml/2006/main">
+              <a:graphicData uri="http://schemas.openxmlformats.org/drawingml/2006/picture">
+                <pic:pic xmlns:pic="http://schemas.openxmlformats.org/drawingml/2006/picture">
+                  <pic:nvPicPr>
+                    <pic:cNvPr id="17" name="Picture 17" descr="Text&#10;&#10;Description automatically generated"/>
+                    <pic:cNvPicPr/>
+                  </pic:nvPicPr>
+                  <pic:blipFill>
+                    <a:blip r:embed="rId5" cstate="print">
+                      <a:extLst>
+                        <a:ext uri="{28A0092B-C50C-407E-A947-70E740481C1C}">
+                          <a14:useLocalDpi xmlns:a14="http://schemas.microsoft.com/office/drawing/2010/main" val="0"/>
+                        </a:ext>
+                      </a:extLst>
+                    </a:blip>
+                    <a:stretch>
+                      <a:fillRect/>
+                    </a:stretch>
+                  </pic:blipFill>
+                  <pic:spPr>
+                    <a:xfrm>
+                      <a:off x="0" y="0"/>
+                      <a:ext cx="1532890" cy="1017270"/>
+                    </a:xfrm>
+                    <a:prstGeom prst="rect">
+                      <a:avLst/>
+                    </a:prstGeom>
+                  </pic:spPr>
+                </pic:pic>
+              </a:graphicData>
+            </a:graphic>
+            <wp14:sizeRelH relativeFrom="margin">
+              <wp14:pctWidth>0</wp14:pctWidth>
+            </wp14:sizeRelH>
+            <wp14:sizeRelV relativeFrom="margin">
+              <wp14:pctHeight>0</wp14:pctHeight>
+            </wp14:sizeRelV>
+          </wp:anchor>
+        </w:drawing>
+      </w:r>
       <w:r>
         <w:t>About</w:t>
       </w:r>
     </w:p>
     <w:p>
-      <w:pPr>
-        <w:pStyle w:val="ListParagraph"/>
-        <w:numPr>
-          <w:ilvl w:val="0"/>
-          <w:numId w:val="2"/>
-        </w:numPr>
-      </w:pPr>
-      <w:r>
-        <w:t>Included game components</w:t>
-      </w:r>
-    </w:p>
-    <w:p>
-      <w:pPr>
-        <w:pStyle w:val="ListParagraph"/>
-        <w:numPr>
-          <w:ilvl w:val="0"/>
-          <w:numId w:val="2"/>
-        </w:numPr>
-      </w:pPr>
-      <w:r>
-        <w:t>How to setup the game</w:t>
-      </w:r>
-    </w:p>
-    <w:p>
-      <w:pPr>
-        <w:pStyle w:val="ListParagraph"/>
-        <w:numPr>
-          <w:ilvl w:val="0"/>
-          <w:numId w:val="2"/>
-        </w:numPr>
-      </w:pPr>
-      <w:r>
-        <w:t>Rules</w:t>
-      </w:r>
-    </w:p>
-    <w:p/>
-    <w:p>
-      <w:pPr>
-        <w:pStyle w:val="Heading1"/>
-      </w:pPr>
-      <w:r>
-        <w:t>About</w:t>
+      <w:r>
+        <w:t xml:space="preserve">The year is 2024. </w:t>
+      </w:r>
+      <w:r>
+        <w:t>The c</w:t>
+      </w:r>
+      <w:r>
+        <w:t xml:space="preserve">urrent </w:t>
+      </w:r>
+      <w:r>
+        <w:t>p</w:t>
+      </w:r>
+      <w:r>
+        <w:t>resident is not seeking reelection</w:t>
+      </w:r>
+      <w:r>
+        <w:t>,</w:t>
+      </w:r>
+      <w:r>
+        <w:t xml:space="preserve"> leaving the field open to multiple candidates. </w:t>
+      </w:r>
+      <w:r>
+        <w:t>This is your shot to become President of the United States of America!</w:t>
       </w:r>
     </w:p>
     <w:p>
@@ -129,17 +149,36 @@
     </w:p>
     <w:p>
       <w:r>
-        <w:t>Poll pieces</w:t>
-      </w:r>
-    </w:p>
-    <w:p>
-      <w:r>
-        <w:t>Player pieces x 4</w:t>
-      </w:r>
-    </w:p>
-    <w:p>
-      <w:r>
-        <w:t>Time token x 1</w:t>
+        <w:t>Blank Card x 1</w:t>
+      </w:r>
+    </w:p>
+    <w:p>
+      <w:r>
+        <w:t>Rules Cards x 4</w:t>
+      </w:r>
+    </w:p>
+    <w:p>
+      <w:r>
+        <w:t xml:space="preserve">Poll </w:t>
+      </w:r>
+      <w:r>
+        <w:t>Tokens</w:t>
+      </w:r>
+    </w:p>
+    <w:p>
+      <w:r>
+        <w:t xml:space="preserve">Player pieces x </w:t>
+      </w:r>
+      <w:r>
+        <w:t>4</w:t>
+      </w:r>
+    </w:p>
+    <w:p>
+      <w:r>
+        <w:t xml:space="preserve">Time token x </w:t>
+      </w:r>
+      <w:r>
+        <w:t>2</w:t>
       </w:r>
     </w:p>
     <w:p>
@@ -152,7 +191,13 @@
     </w:p>
     <w:p>
       <w:r>
-        <w:t>The game is designed for 2-4 players.</w:t>
+        <w:t xml:space="preserve">The game is designed for 2-4 </w:t>
+      </w:r>
+      <w:r>
+        <w:t xml:space="preserve">candidate </w:t>
+      </w:r>
+      <w:r>
+        <w:t>players.</w:t>
       </w:r>
     </w:p>
     <w:p>
@@ -256,7 +301,37 @@
         <w:t xml:space="preserve">timeline </w:t>
       </w:r>
       <w:r>
-        <w:t>corresponding to the number of weeks you would like to place. For example, if you want to play 40 weeks, place the time token on 10.</w:t>
+        <w:t>corresponding to the number of weeks you would like to pla</w:t>
+      </w:r>
+      <w:r>
+        <w:t>y</w:t>
+      </w:r>
+      <w:r>
+        <w:t xml:space="preserve">. For example, if you want to play </w:t>
+      </w:r>
+      <w:r>
+        <w:t>25</w:t>
+      </w:r>
+      <w:r>
+        <w:t xml:space="preserve"> weeks, place the </w:t>
+      </w:r>
+      <w:r>
+        <w:t>T</w:t>
+      </w:r>
+      <w:r>
+        <w:t xml:space="preserve">ime </w:t>
+      </w:r>
+      <w:r>
+        <w:t>T</w:t>
+      </w:r>
+      <w:r>
+        <w:t xml:space="preserve">oken on </w:t>
+      </w:r>
+      <w:r>
+        <w:t>25</w:t>
+      </w:r>
+      <w:r>
+        <w:t>.</w:t>
       </w:r>
     </w:p>
     <w:p>
@@ -267,7 +342,19 @@
         <w:t>v</w:t>
       </w:r>
       <w:r>
-        <w:t>e the token one day to the right on the timeline.</w:t>
+        <w:t xml:space="preserve">e the </w:t>
+      </w:r>
+      <w:r>
+        <w:t>Time T</w:t>
+      </w:r>
+      <w:r>
+        <w:t xml:space="preserve">oken one </w:t>
+      </w:r>
+      <w:r>
+        <w:t>week</w:t>
+      </w:r>
+      <w:r>
+        <w:t xml:space="preserve"> to the right on the timeline.</w:t>
       </w:r>
     </w:p>
     <w:p>
@@ -279,6 +366,37 @@
         </w:numPr>
       </w:pPr>
       <w:r>
+        <w:t>Design a C</w:t>
+      </w:r>
+      <w:r>
+        <w:t>andidate</w:t>
+      </w:r>
+    </w:p>
+    <w:p>
+      <w:r>
+        <w:t>Using the provided character sheets, create your candidate's profile.</w:t>
+      </w:r>
+      <w:r>
+        <w:t xml:space="preserve"> Your character must meet the eligibility criteria for the presidency that is outlined in the constitution. </w:t>
+      </w:r>
+      <w:r>
+        <w:t>See the Eligibility section for more details.</w:t>
+      </w:r>
+    </w:p>
+    <w:p>
+      <w:r>
+        <w:t>The Background field on your character sheet is explained in the next step.</w:t>
+      </w:r>
+    </w:p>
+    <w:p>
+      <w:pPr>
+        <w:pStyle w:val="Heading2"/>
+        <w:numPr>
+          <w:ilvl w:val="0"/>
+          <w:numId w:val="4"/>
+        </w:numPr>
+      </w:pPr>
+      <w:r>
         <w:t>Starting Points</w:t>
       </w:r>
     </w:p>
@@ -355,7 +473,7 @@
         <w:t>backgrounds</w:t>
       </w:r>
       <w:r>
-        <w:t>.</w:t>
+        <w:t>:</w:t>
       </w:r>
     </w:p>
     <w:p>
@@ -380,6 +498,9 @@
         <w:t xml:space="preserve"> tokens</w:t>
       </w:r>
       <w:r>
+        <w:t xml:space="preserve"> at the start of the game</w:t>
+      </w:r>
+      <w:r>
         <w:t xml:space="preserve"> in the state or district </w:t>
       </w:r>
       <w:r>
@@ -403,9 +524,21 @@
     </w:p>
     <w:p>
       <w:r>
-        <w:t>Candidates in the House Member role also get to vote on who won the presidential election should no candidate win the game. See the House Member section for more details.</w:t>
-      </w:r>
-    </w:p>
+        <w:t xml:space="preserve">Candidates in the House Member role also get to vote on who won the presidential election should no candidate win </w:t>
+      </w:r>
+      <w:r>
+        <w:t>a majority of the electoral votes on Election Day</w:t>
+      </w:r>
+      <w:r>
+        <w:t>. See the House Member section for more details.</w:t>
+      </w:r>
+    </w:p>
+    <w:p>
+      <w:r>
+        <w:br w:type="page"/>
+      </w:r>
+    </w:p>
+    <w:p/>
     <w:p>
       <w:pPr>
         <w:rPr>
@@ -430,7 +563,16 @@
         <w:t xml:space="preserve">+5 </w:t>
       </w:r>
       <w:r>
-        <w:t xml:space="preserve">tokens </w:t>
+        <w:t>tokens</w:t>
+      </w:r>
+      <w:r>
+        <w:t xml:space="preserve"> </w:t>
+      </w:r>
+      <w:r>
+        <w:t>at the start of the game</w:t>
+      </w:r>
+      <w:r>
+        <w:t xml:space="preserve"> </w:t>
       </w:r>
       <w:r>
         <w:t>in the state the</w:t>
@@ -469,7 +611,16 @@
         <w:t xml:space="preserve">+4 </w:t>
       </w:r>
       <w:r>
-        <w:t xml:space="preserve">tokens </w:t>
+        <w:t>tokens</w:t>
+      </w:r>
+      <w:r>
+        <w:t xml:space="preserve"> </w:t>
+      </w:r>
+      <w:r>
+        <w:t>at the start of the game</w:t>
+      </w:r>
+      <w:r>
+        <w:t xml:space="preserve"> </w:t>
       </w:r>
       <w:r>
         <w:t xml:space="preserve">in the state </w:t>
@@ -480,7 +631,6 @@
     </w:p>
     <w:p>
       <w:r>
-        <w:lastRenderedPageBreak/>
         <w:t xml:space="preserve">There cannot be more than one governor presiding over the same state. Once per game, the Governor can pass an executive order in their state at any time to suppress the votes of one rival by </w:t>
       </w:r>
       <w:r>
@@ -509,7 +659,13 @@
         <w:t xml:space="preserve">+1 </w:t>
       </w:r>
       <w:r>
-        <w:t xml:space="preserve">token </w:t>
+        <w:t>token</w:t>
+      </w:r>
+      <w:r>
+        <w:t xml:space="preserve"> at the start of the game</w:t>
+      </w:r>
+      <w:r>
+        <w:t xml:space="preserve"> </w:t>
       </w:r>
       <w:r>
         <w:t xml:space="preserve">in 5 different states of </w:t>
@@ -639,9 +795,23 @@
     </w:p>
     <w:p>
       <w:pPr>
+        <w:rPr>
+          <w:rFonts w:asciiTheme="majorHAnsi" w:eastAsiaTheme="majorEastAsia" w:hAnsiTheme="majorHAnsi" w:cstheme="majorBidi"/>
+          <w:color w:val="2F5496" w:themeColor="accent1" w:themeShade="BF"/>
+          <w:sz w:val="32"/>
+          <w:szCs w:val="32"/>
+        </w:rPr>
+      </w:pPr>
+      <w:r>
+        <w:br w:type="page"/>
+      </w:r>
+    </w:p>
+    <w:p>
+      <w:pPr>
         <w:pStyle w:val="Heading1"/>
       </w:pPr>
       <w:r>
+        <w:lastRenderedPageBreak/>
         <w:t>How to become President</w:t>
       </w:r>
     </w:p>
@@ -659,13 +829,236 @@
         </w:rPr>
         <w:t>"The executive Power shall be vested in a President of the United States of America."</w:t>
       </w:r>
-    </w:p>
-    <w:p>
-      <w:r>
-        <w:t>Show quotes from Article 2</w:t>
-      </w:r>
-      <w:r>
-        <w:t xml:space="preserve"> and the 12</w:t>
+      <w:r>
+        <w:rPr>
+          <w:i/>
+          <w:iCs/>
+        </w:rPr>
+        <w:t xml:space="preserve"> – Article II Section 1</w:t>
+      </w:r>
+    </w:p>
+    <w:p>
+      <w:pPr>
+        <w:pStyle w:val="Heading2"/>
+      </w:pPr>
+      <w:r>
+        <w:t>Eligibility</w:t>
+      </w:r>
+    </w:p>
+    <w:p>
+      <w:r>
+        <w:t xml:space="preserve">The first step to becoming President is to </w:t>
+      </w:r>
+      <w:r>
+        <w:t xml:space="preserve">design a character that </w:t>
+      </w:r>
+      <w:r>
+        <w:t>meet</w:t>
+      </w:r>
+      <w:r>
+        <w:t>s</w:t>
+      </w:r>
+      <w:r>
+        <w:t xml:space="preserve"> the </w:t>
+      </w:r>
+      <w:r>
+        <w:t>minimum</w:t>
+      </w:r>
+      <w:r>
+        <w:t xml:space="preserve"> requirements:</w:t>
+      </w:r>
+    </w:p>
+    <w:p>
+      <w:pPr>
+        <w:rPr>
+          <w:i/>
+          <w:iCs/>
+        </w:rPr>
+      </w:pPr>
+      <w:r>
+        <w:rPr>
+          <w:i/>
+          <w:iCs/>
+        </w:rPr>
+        <w:t>"No Person except a natural born Citizen, or a Citizen of the United States, at the time of the Adoption of this Constitution, shall be eligible to the Office of President; neither shall any person be eligible to that Office who shall not have attained to the Age of thirty five Years, and been fourteen Years a Resident within the United States."</w:t>
+      </w:r>
+      <w:r>
+        <w:rPr>
+          <w:i/>
+          <w:iCs/>
+        </w:rPr>
+        <w:t xml:space="preserve"> – Article II Section 1</w:t>
+      </w:r>
+    </w:p>
+    <w:p>
+      <w:r>
+        <w:t>Have fun developing your character, but for your character to be eligible for the Presidency</w:t>
+      </w:r>
+      <w:r>
+        <w:t xml:space="preserve">, </w:t>
+      </w:r>
+      <w:r>
+        <w:t xml:space="preserve">they </w:t>
+      </w:r>
+      <w:r>
+        <w:t>must be at least 35 years old, a natural born Citizen of the United States, been a resident of the United Sates for at least 14 years</w:t>
+      </w:r>
+      <w:r>
+        <w:t>, and have not been elected President before twice.</w:t>
+      </w:r>
+    </w:p>
+    <w:p>
+      <w:pPr>
+        <w:pStyle w:val="Heading2"/>
+      </w:pPr>
+      <w:r>
+        <w:t>Electoral College</w:t>
+      </w:r>
+    </w:p>
+    <w:p>
+      <w:pPr>
+        <w:rPr>
+          <w:i/>
+          <w:iCs/>
+        </w:rPr>
+      </w:pPr>
+      <w:r>
+        <w:rPr>
+          <w:i/>
+          <w:iCs/>
+        </w:rPr>
+        <w:t>"</w:t>
+      </w:r>
+      <w:r>
+        <w:rPr>
+          <w:i/>
+          <w:iCs/>
+        </w:rPr>
+        <w:t>Each State shall appoint, in such Manner as the Legislature thereof may direct, a Number of Electors, equal to the whole Number of Senators and Representatives to which the State may be entitled in the Congress</w:t>
+      </w:r>
+      <w:r>
+        <w:rPr>
+          <w:i/>
+          <w:iCs/>
+        </w:rPr>
+        <w:t>" – Article II Section 1</w:t>
+      </w:r>
+    </w:p>
+    <w:p>
+      <w:r>
+        <w:t>Each state and the District of Columbia is worth a certain amount of Electoral Votes</w:t>
+      </w:r>
+      <w:r>
+        <w:t xml:space="preserve"> </w:t>
+      </w:r>
+      <w:r>
+        <w:t xml:space="preserve">equal to the whole </w:t>
+      </w:r>
+      <w:r>
+        <w:t>n</w:t>
+      </w:r>
+      <w:r>
+        <w:t xml:space="preserve">umber of Senators and Representatives the </w:t>
+      </w:r>
+      <w:r>
+        <w:t>s</w:t>
+      </w:r>
+      <w:r>
+        <w:t xml:space="preserve">tate </w:t>
+      </w:r>
+      <w:r>
+        <w:t>is</w:t>
+      </w:r>
+      <w:r>
+        <w:t xml:space="preserve"> entitled</w:t>
+      </w:r>
+      <w:r>
+        <w:t xml:space="preserve"> to</w:t>
+      </w:r>
+      <w:r>
+        <w:t xml:space="preserve"> </w:t>
+      </w:r>
+      <w:r>
+        <w:t>in</w:t>
+      </w:r>
+      <w:r>
+        <w:t xml:space="preserve"> </w:t>
+      </w:r>
+      <w:r>
+        <w:t>c</w:t>
+      </w:r>
+      <w:r>
+        <w:t>ongress</w:t>
+      </w:r>
+      <w:r>
+        <w:t>.</w:t>
+      </w:r>
+      <w:r>
+        <w:t xml:space="preserve"> The candidate that receives the most votes from the people </w:t>
+      </w:r>
+      <w:r>
+        <w:t>with</w:t>
+      </w:r>
+      <w:r>
+        <w:t>in the state will win all the electoral votes that states has.</w:t>
+      </w:r>
+    </w:p>
+    <w:p>
+      <w:r>
+        <w:t>The states of Maine and Nebraska are an exception. They distribute their electoral votes differently. Maine and Nebraska give out 1 electoral vote per each congressional district within their state</w:t>
+      </w:r>
+      <w:r>
+        <w:t xml:space="preserve"> to the candidate </w:t>
+      </w:r>
+      <w:r>
+        <w:t>who</w:t>
+      </w:r>
+      <w:r>
+        <w:t xml:space="preserve"> receive</w:t>
+      </w:r>
+      <w:r>
+        <w:t>s</w:t>
+      </w:r>
+      <w:r>
+        <w:t xml:space="preserve"> the most votes within that district. The candidate that receives the most votes overall in Maine or Nebraska will receive 2 electoral votes.</w:t>
+      </w:r>
+    </w:p>
+    <w:p>
+      <w:r>
+        <w:t>There are 538 Electoral Votes in total. To become President, you must receive a majority</w:t>
+      </w:r>
+      <w:r>
+        <w:t xml:space="preserve"> (more than 50%)</w:t>
+      </w:r>
+      <w:r>
+        <w:t xml:space="preserve"> of the total number of electoral votes. That magic number to reach is 270.</w:t>
+      </w:r>
+    </w:p>
+    <w:p>
+      <w:r>
+        <w:t>In the event that no candidate receives a majority of the electoral votes, the players within the House Member role will de</w:t>
+      </w:r>
+      <w:r>
+        <w:t>cide who, among the top 3 candidates, will win the Presidency. See the House Members section for more details</w:t>
+      </w:r>
+      <w:r>
+        <w:t xml:space="preserve"> about how this process works</w:t>
+      </w:r>
+      <w:r>
+        <w:t>.</w:t>
+      </w:r>
+    </w:p>
+    <w:p>
+      <w:pPr>
+        <w:pStyle w:val="Heading2"/>
+      </w:pPr>
+      <w:r>
+        <w:t>Where are these rules coming from?</w:t>
+      </w:r>
+    </w:p>
+    <w:p>
+      <w:r>
+        <w:t>Please see Article II Section 1 and the 12</w:t>
       </w:r>
       <w:r>
         <w:rPr>
@@ -674,29 +1067,29 @@
         <w:t>th</w:t>
       </w:r>
       <w:r>
-        <w:t xml:space="preserve"> Amendment </w:t>
-      </w:r>
-      <w:r>
-        <w:t xml:space="preserve">of the </w:t>
-      </w:r>
-      <w:r>
-        <w:t>constitution</w:t>
-      </w:r>
-      <w:r>
-        <w:t>.</w:t>
-      </w:r>
-    </w:p>
-    <w:p>
-      <w:hyperlink r:id="rId5" w:history="1">
-        <w:r>
-          <w:rPr>
-            <w:rStyle w:val="Hyperlink"/>
-          </w:rPr>
-          <w:t>https://constitutioncenter.org/the-constitution/articles/article-ii</w:t>
-        </w:r>
-      </w:hyperlink>
-      <w:r>
-        <w:t xml:space="preserve"> </w:t>
+        <w:t xml:space="preserve"> Amendment of the Consititution for more details.</w:t>
+      </w:r>
+    </w:p>
+    <w:p>
+      <w:pPr>
+        <w:rPr>
+          <w:rFonts w:asciiTheme="majorHAnsi" w:eastAsiaTheme="majorEastAsia" w:hAnsiTheme="majorHAnsi" w:cstheme="majorBidi"/>
+          <w:color w:val="2F5496" w:themeColor="accent1" w:themeShade="BF"/>
+          <w:sz w:val="32"/>
+          <w:szCs w:val="32"/>
+        </w:rPr>
+      </w:pPr>
+      <w:r>
+        <w:br w:type="page"/>
+      </w:r>
+    </w:p>
+    <w:p>
+      <w:pPr>
+        <w:pStyle w:val="Heading1"/>
+      </w:pPr>
+      <w:r>
+        <w:lastRenderedPageBreak/>
+        <w:t>Cards</w:t>
       </w:r>
     </w:p>
     <w:p>
@@ -704,439 +1097,1177 @@
         <w:pStyle w:val="Heading2"/>
       </w:pPr>
       <w:r>
-        <w:t>Eligibility</w:t>
-      </w:r>
-    </w:p>
-    <w:p>
-      <w:r>
-        <w:t xml:space="preserve">The first step to becoming President is to </w:t>
-      </w:r>
-      <w:r>
-        <w:t xml:space="preserve">design a character that </w:t>
-      </w:r>
-      <w:r>
-        <w:t>meet</w:t>
-      </w:r>
-      <w:r>
-        <w:t>s</w:t>
-      </w:r>
-      <w:r>
-        <w:t xml:space="preserve"> the </w:t>
-      </w:r>
-      <w:r>
-        <w:t>minimum</w:t>
-      </w:r>
-      <w:r>
-        <w:t xml:space="preserve"> requirements:</w:t>
-      </w:r>
-    </w:p>
-    <w:p>
-      <w:pPr>
-        <w:rPr>
-          <w:i/>
-          <w:iCs/>
-        </w:rPr>
-      </w:pPr>
-      <w:r>
-        <w:rPr>
-          <w:i/>
-          <w:iCs/>
-        </w:rPr>
-        <w:t xml:space="preserve">"No Person except a natural born Citizen, or a Citizen of the United States, at the time of the Adoption of this Constitution, shall be eligible to the Office of President; neither shall any person be eligible to that </w:t>
-      </w:r>
-      <w:r>
-        <w:rPr>
-          <w:i/>
-          <w:iCs/>
-        </w:rPr>
+        <w:t>Categories</w:t>
+      </w:r>
+    </w:p>
+    <w:p>
+      <w:r>
+        <w:t>All cards in this game are broken down into different categories based on what position you decide to take on an issue.</w:t>
+      </w:r>
+    </w:p>
+    <w:p>
+      <w:r>
+        <w:t>Each state/district has 3 categories that they care most about.</w:t>
+      </w:r>
+    </w:p>
+    <w:p>
+      <w:r>
+        <w:t xml:space="preserve">Taking a position with positive points in a state/district that is concerned with that category will give you +1 token in that state/district for each positive point. </w:t>
+      </w:r>
+    </w:p>
+    <w:p>
+      <w:r>
+        <w:t>Taking a position with negative points in a state/district that is concerned with that category will give you -1 token in that state/district for each negative point.</w:t>
+      </w:r>
+      <w:r>
+        <w:t xml:space="preserve"> In this game, it's not possible to have negative tokens in a state/district. The minimum number of tokens you can have in a state/district is zero.</w:t>
+      </w:r>
+    </w:p>
+    <w:p>
+      <w:r>
+        <w:t xml:space="preserve">If you take a position with both positive and negative points in one or more categories a state/district cares about, the number of tokens you will get is equal to the net </w:t>
+      </w:r>
+      <w:r>
+        <w:t>sum</w:t>
+      </w:r>
+      <w:r>
+        <w:t xml:space="preserve"> of all the rel</w:t>
+      </w:r>
+      <w:r>
+        <w:t>e</w:t>
+      </w:r>
+      <w:r>
+        <w:t>vent categories.</w:t>
+      </w:r>
+    </w:p>
+    <w:p>
+      <w:r>
+        <w:t>These are all the different categories:</w:t>
+      </w:r>
+    </w:p>
+    <w:tbl>
+      <w:tblPr>
+        <w:tblStyle w:val="TableGrid"/>
+        <w:tblW w:w="0" w:type="auto"/>
+        <w:tblLook w:val="04A0" w:firstRow="1" w:lastRow="0" w:firstColumn="1" w:lastColumn="0" w:noHBand="0" w:noVBand="1"/>
+      </w:tblPr>
+      <w:tblGrid>
+        <w:gridCol w:w="4675"/>
+        <w:gridCol w:w="4675"/>
+      </w:tblGrid>
+      <w:tr>
+        <w:tc>
+          <w:tcPr>
+            <w:tcW w:w="4675" w:type="dxa"/>
+          </w:tcPr>
+          <w:p>
+            <w:r>
+              <w:rPr>
+                <w:noProof/>
+              </w:rPr>
+              <w:drawing>
+                <wp:anchor distT="0" distB="0" distL="114300" distR="114300" simplePos="0" relativeHeight="251672576" behindDoc="0" locked="0" layoutInCell="1" allowOverlap="1" wp14:anchorId="7B7F8526" wp14:editId="223E02CD">
+                  <wp:simplePos x="0" y="0"/>
+                  <wp:positionH relativeFrom="margin">
+                    <wp:posOffset>-64135</wp:posOffset>
+                  </wp:positionH>
+                  <wp:positionV relativeFrom="margin">
+                    <wp:posOffset>0</wp:posOffset>
+                  </wp:positionV>
+                  <wp:extent cx="516255" cy="516255"/>
+                  <wp:effectExtent l="0" t="0" r="0" b="0"/>
+                  <wp:wrapSquare wrapText="bothSides"/>
+                  <wp:docPr id="3" name="Picture 3" descr="Icon&#10;&#10;Description automatically generated"/>
+                  <wp:cNvGraphicFramePr>
+                    <a:graphicFrameLocks xmlns:a="http://schemas.openxmlformats.org/drawingml/2006/main" noChangeAspect="1"/>
+                  </wp:cNvGraphicFramePr>
+                  <a:graphic xmlns:a="http://schemas.openxmlformats.org/drawingml/2006/main">
+                    <a:graphicData uri="http://schemas.openxmlformats.org/drawingml/2006/picture">
+                      <pic:pic xmlns:pic="http://schemas.openxmlformats.org/drawingml/2006/picture">
+                        <pic:nvPicPr>
+                          <pic:cNvPr id="3" name="Picture 3" descr="Icon&#10;&#10;Description automatically generated"/>
+                          <pic:cNvPicPr/>
+                        </pic:nvPicPr>
+                        <pic:blipFill>
+                          <a:blip r:embed="rId6" cstate="print">
+                            <a:extLst>
+                              <a:ext uri="{28A0092B-C50C-407E-A947-70E740481C1C}">
+                                <a14:useLocalDpi xmlns:a14="http://schemas.microsoft.com/office/drawing/2010/main" val="0"/>
+                              </a:ext>
+                            </a:extLst>
+                          </a:blip>
+                          <a:stretch>
+                            <a:fillRect/>
+                          </a:stretch>
+                        </pic:blipFill>
+                        <pic:spPr>
+                          <a:xfrm flipH="1">
+                            <a:off x="0" y="0"/>
+                            <a:ext cx="516255" cy="516255"/>
+                          </a:xfrm>
+                          <a:prstGeom prst="rect">
+                            <a:avLst/>
+                          </a:prstGeom>
+                        </pic:spPr>
+                      </pic:pic>
+                    </a:graphicData>
+                  </a:graphic>
+                  <wp14:sizeRelH relativeFrom="margin">
+                    <wp14:pctWidth>0</wp14:pctWidth>
+                  </wp14:sizeRelH>
+                  <wp14:sizeRelV relativeFrom="margin">
+                    <wp14:pctHeight>0</wp14:pctHeight>
+                  </wp14:sizeRelV>
+                </wp:anchor>
+              </w:drawing>
+            </w:r>
+            <w:r>
+              <w:rPr>
+                <w:b/>
+                <w:bCs/>
+              </w:rPr>
+              <w:t>Justice</w:t>
+            </w:r>
+            <w:r>
+              <w:rPr>
+                <w:b/>
+                <w:bCs/>
+              </w:rPr>
+              <w:t>:</w:t>
+            </w:r>
+            <w:r>
+              <w:t xml:space="preserve"> </w:t>
+            </w:r>
+            <w:r>
+              <w:t>Civil rights, social justice, anti-racism, feminism, LGBT rights</w:t>
+            </w:r>
+          </w:p>
+          <w:p/>
+        </w:tc>
+        <w:tc>
+          <w:tcPr>
+            <w:tcW w:w="4675" w:type="dxa"/>
+          </w:tcPr>
+          <w:p>
+            <w:pPr>
+              <w:rPr>
+                <w:noProof/>
+              </w:rPr>
+            </w:pPr>
+            <w:r>
+              <w:rPr>
+                <w:noProof/>
+              </w:rPr>
+              <w:drawing>
+                <wp:anchor distT="0" distB="0" distL="114300" distR="114300" simplePos="0" relativeHeight="251683840" behindDoc="0" locked="0" layoutInCell="1" allowOverlap="1" wp14:anchorId="0A37B463" wp14:editId="3949B483">
+                  <wp:simplePos x="0" y="0"/>
+                  <wp:positionH relativeFrom="margin">
+                    <wp:posOffset>-65405</wp:posOffset>
+                  </wp:positionH>
+                  <wp:positionV relativeFrom="margin">
+                    <wp:posOffset>0</wp:posOffset>
+                  </wp:positionV>
+                  <wp:extent cx="487680" cy="487680"/>
+                  <wp:effectExtent l="0" t="0" r="7620" b="7620"/>
+                  <wp:wrapSquare wrapText="bothSides"/>
+                  <wp:docPr id="14" name="Picture 14"/>
+                  <wp:cNvGraphicFramePr>
+                    <a:graphicFrameLocks xmlns:a="http://schemas.openxmlformats.org/drawingml/2006/main" noChangeAspect="1"/>
+                  </wp:cNvGraphicFramePr>
+                  <a:graphic xmlns:a="http://schemas.openxmlformats.org/drawingml/2006/main">
+                    <a:graphicData uri="http://schemas.openxmlformats.org/drawingml/2006/picture">
+                      <pic:pic xmlns:pic="http://schemas.openxmlformats.org/drawingml/2006/picture">
+                        <pic:nvPicPr>
+                          <pic:cNvPr id="0" name="Picture 2"/>
+                          <pic:cNvPicPr>
+                            <a:picLocks noChangeAspect="1" noChangeArrowheads="1"/>
+                          </pic:cNvPicPr>
+                        </pic:nvPicPr>
+                        <pic:blipFill>
+                          <a:blip r:embed="rId7">
+                            <a:extLst>
+                              <a:ext uri="{28A0092B-C50C-407E-A947-70E740481C1C}">
+                                <a14:useLocalDpi xmlns:a14="http://schemas.microsoft.com/office/drawing/2010/main" val="0"/>
+                              </a:ext>
+                            </a:extLst>
+                          </a:blip>
+                          <a:srcRect/>
+                          <a:stretch>
+                            <a:fillRect/>
+                          </a:stretch>
+                        </pic:blipFill>
+                        <pic:spPr bwMode="auto">
+                          <a:xfrm>
+                            <a:off x="0" y="0"/>
+                            <a:ext cx="487680" cy="487680"/>
+                          </a:xfrm>
+                          <a:prstGeom prst="rect">
+                            <a:avLst/>
+                          </a:prstGeom>
+                          <a:noFill/>
+                        </pic:spPr>
+                      </pic:pic>
+                    </a:graphicData>
+                  </a:graphic>
+                </wp:anchor>
+              </w:drawing>
+            </w:r>
+            <w:r>
+              <w:rPr>
+                <w:b/>
+                <w:bCs/>
+              </w:rPr>
+              <w:t xml:space="preserve"> </w:t>
+            </w:r>
+            <w:r>
+              <w:rPr>
+                <w:b/>
+                <w:bCs/>
+              </w:rPr>
+              <w:t>Security:</w:t>
+            </w:r>
+            <w:r>
+              <w:t xml:space="preserve"> Security, military strength, fighting crime and terrorism</w:t>
+            </w:r>
+          </w:p>
+        </w:tc>
+      </w:tr>
+      <w:tr>
+        <w:tc>
+          <w:tcPr>
+            <w:tcW w:w="4675" w:type="dxa"/>
+          </w:tcPr>
+          <w:p>
+            <w:r>
+              <w:rPr>
+                <w:b/>
+                <w:bCs/>
+                <w:noProof/>
+              </w:rPr>
+              <w:drawing>
+                <wp:anchor distT="0" distB="0" distL="114300" distR="114300" simplePos="0" relativeHeight="251673600" behindDoc="0" locked="0" layoutInCell="1" allowOverlap="1" wp14:anchorId="47926F33" wp14:editId="2D36D8C8">
+                  <wp:simplePos x="0" y="0"/>
+                  <wp:positionH relativeFrom="margin">
+                    <wp:posOffset>-65405</wp:posOffset>
+                  </wp:positionH>
+                  <wp:positionV relativeFrom="margin">
+                    <wp:posOffset>304</wp:posOffset>
+                  </wp:positionV>
+                  <wp:extent cx="516255" cy="516255"/>
+                  <wp:effectExtent l="0" t="0" r="0" b="0"/>
+                  <wp:wrapSquare wrapText="bothSides"/>
+                  <wp:docPr id="4" name="Picture 4" descr="A picture containing ax&#10;&#10;Description automatically generated"/>
+                  <wp:cNvGraphicFramePr>
+                    <a:graphicFrameLocks xmlns:a="http://schemas.openxmlformats.org/drawingml/2006/main" noChangeAspect="1"/>
+                  </wp:cNvGraphicFramePr>
+                  <a:graphic xmlns:a="http://schemas.openxmlformats.org/drawingml/2006/main">
+                    <a:graphicData uri="http://schemas.openxmlformats.org/drawingml/2006/picture">
+                      <pic:pic xmlns:pic="http://schemas.openxmlformats.org/drawingml/2006/picture">
+                        <pic:nvPicPr>
+                          <pic:cNvPr id="4" name="Picture 4" descr="A picture containing ax&#10;&#10;Description automatically generated"/>
+                          <pic:cNvPicPr/>
+                        </pic:nvPicPr>
+                        <pic:blipFill>
+                          <a:blip r:embed="rId8" cstate="print">
+                            <a:extLst>
+                              <a:ext uri="{28A0092B-C50C-407E-A947-70E740481C1C}">
+                                <a14:useLocalDpi xmlns:a14="http://schemas.microsoft.com/office/drawing/2010/main" val="0"/>
+                              </a:ext>
+                            </a:extLst>
+                          </a:blip>
+                          <a:stretch>
+                            <a:fillRect/>
+                          </a:stretch>
+                        </pic:blipFill>
+                        <pic:spPr>
+                          <a:xfrm>
+                            <a:off x="0" y="0"/>
+                            <a:ext cx="516255" cy="516255"/>
+                          </a:xfrm>
+                          <a:prstGeom prst="rect">
+                            <a:avLst/>
+                          </a:prstGeom>
+                        </pic:spPr>
+                      </pic:pic>
+                    </a:graphicData>
+                  </a:graphic>
+                  <wp14:sizeRelH relativeFrom="margin">
+                    <wp14:pctWidth>0</wp14:pctWidth>
+                  </wp14:sizeRelH>
+                  <wp14:sizeRelV relativeFrom="margin">
+                    <wp14:pctHeight>0</wp14:pctHeight>
+                  </wp14:sizeRelV>
+                </wp:anchor>
+              </w:drawing>
+            </w:r>
+            <w:r>
+              <w:rPr>
+                <w:b/>
+                <w:bCs/>
+              </w:rPr>
+              <w:t>Environment</w:t>
+            </w:r>
+            <w:r>
+              <w:rPr>
+                <w:b/>
+                <w:bCs/>
+              </w:rPr>
+              <w:t>:</w:t>
+            </w:r>
+            <w:r>
+              <w:t xml:space="preserve"> Environmentalism, conservation, sustainability</w:t>
+            </w:r>
+          </w:p>
+          <w:p/>
+        </w:tc>
+        <w:tc>
+          <w:tcPr>
+            <w:tcW w:w="4675" w:type="dxa"/>
+          </w:tcPr>
+          <w:p>
+            <w:pPr>
+              <w:rPr>
+                <w:b/>
+                <w:bCs/>
+                <w:noProof/>
+              </w:rPr>
+            </w:pPr>
+            <w:r>
+              <w:rPr>
+                <w:b/>
+                <w:bCs/>
+                <w:noProof/>
+              </w:rPr>
+              <w:drawing>
+                <wp:anchor distT="0" distB="0" distL="114300" distR="114300" simplePos="0" relativeHeight="251685888" behindDoc="0" locked="0" layoutInCell="1" allowOverlap="1" wp14:anchorId="5AD48D68" wp14:editId="6C28A852">
+                  <wp:simplePos x="0" y="0"/>
+                  <wp:positionH relativeFrom="margin">
+                    <wp:posOffset>-65405</wp:posOffset>
+                  </wp:positionH>
+                  <wp:positionV relativeFrom="margin">
+                    <wp:posOffset>0</wp:posOffset>
+                  </wp:positionV>
+                  <wp:extent cx="508635" cy="508635"/>
+                  <wp:effectExtent l="0" t="0" r="5715" b="5715"/>
+                  <wp:wrapSquare wrapText="bothSides"/>
+                  <wp:docPr id="13" name="Picture 13" descr="A picture containing seat, chair, flag&#10;&#10;Description automatically generated"/>
+                  <wp:cNvGraphicFramePr>
+                    <a:graphicFrameLocks xmlns:a="http://schemas.openxmlformats.org/drawingml/2006/main" noChangeAspect="1"/>
+                  </wp:cNvGraphicFramePr>
+                  <a:graphic xmlns:a="http://schemas.openxmlformats.org/drawingml/2006/main">
+                    <a:graphicData uri="http://schemas.openxmlformats.org/drawingml/2006/picture">
+                      <pic:pic xmlns:pic="http://schemas.openxmlformats.org/drawingml/2006/picture">
+                        <pic:nvPicPr>
+                          <pic:cNvPr id="13" name="Picture 13" descr="A picture containing seat, chair, flag&#10;&#10;Description automatically generated"/>
+                          <pic:cNvPicPr/>
+                        </pic:nvPicPr>
+                        <pic:blipFill>
+                          <a:blip r:embed="rId9" cstate="print">
+                            <a:extLst>
+                              <a:ext uri="{28A0092B-C50C-407E-A947-70E740481C1C}">
+                                <a14:useLocalDpi xmlns:a14="http://schemas.microsoft.com/office/drawing/2010/main" val="0"/>
+                              </a:ext>
+                            </a:extLst>
+                          </a:blip>
+                          <a:stretch>
+                            <a:fillRect/>
+                          </a:stretch>
+                        </pic:blipFill>
+                        <pic:spPr>
+                          <a:xfrm>
+                            <a:off x="0" y="0"/>
+                            <a:ext cx="508635" cy="508635"/>
+                          </a:xfrm>
+                          <a:prstGeom prst="rect">
+                            <a:avLst/>
+                          </a:prstGeom>
+                        </pic:spPr>
+                      </pic:pic>
+                    </a:graphicData>
+                  </a:graphic>
+                  <wp14:sizeRelH relativeFrom="margin">
+                    <wp14:pctWidth>0</wp14:pctWidth>
+                  </wp14:sizeRelH>
+                  <wp14:sizeRelV relativeFrom="margin">
+                    <wp14:pctHeight>0</wp14:pctHeight>
+                  </wp14:sizeRelV>
+                </wp:anchor>
+              </w:drawing>
+            </w:r>
+            <w:r>
+              <w:rPr>
+                <w:b/>
+                <w:bCs/>
+              </w:rPr>
+              <w:t xml:space="preserve">Patriotism: </w:t>
+            </w:r>
+            <w:r>
+              <w:t>Basic category that means nothing, but will work in any state.</w:t>
+            </w:r>
+          </w:p>
+        </w:tc>
+      </w:tr>
+      <w:tr>
+        <w:tc>
+          <w:tcPr>
+            <w:tcW w:w="4675" w:type="dxa"/>
+          </w:tcPr>
+          <w:p>
+            <w:r>
+              <w:rPr>
+                <w:b/>
+                <w:bCs/>
+                <w:noProof/>
+              </w:rPr>
+              <w:drawing>
+                <wp:anchor distT="0" distB="0" distL="114300" distR="114300" simplePos="0" relativeHeight="251674624" behindDoc="0" locked="0" layoutInCell="1" allowOverlap="1" wp14:anchorId="2484686F" wp14:editId="0DA6CEE8">
+                  <wp:simplePos x="0" y="0"/>
+                  <wp:positionH relativeFrom="margin">
+                    <wp:posOffset>-64826</wp:posOffset>
+                  </wp:positionH>
+                  <wp:positionV relativeFrom="margin">
+                    <wp:posOffset>7951</wp:posOffset>
+                  </wp:positionV>
+                  <wp:extent cx="484505" cy="484505"/>
+                  <wp:effectExtent l="0" t="0" r="0" b="0"/>
+                  <wp:wrapSquare wrapText="bothSides"/>
+                  <wp:docPr id="5" name="Picture 5" descr="Icon&#10;&#10;Description automatically generated"/>
+                  <wp:cNvGraphicFramePr>
+                    <a:graphicFrameLocks xmlns:a="http://schemas.openxmlformats.org/drawingml/2006/main" noChangeAspect="1"/>
+                  </wp:cNvGraphicFramePr>
+                  <a:graphic xmlns:a="http://schemas.openxmlformats.org/drawingml/2006/main">
+                    <a:graphicData uri="http://schemas.openxmlformats.org/drawingml/2006/picture">
+                      <pic:pic xmlns:pic="http://schemas.openxmlformats.org/drawingml/2006/picture">
+                        <pic:nvPicPr>
+                          <pic:cNvPr id="5" name="Picture 5" descr="Icon&#10;&#10;Description automatically generated"/>
+                          <pic:cNvPicPr/>
+                        </pic:nvPicPr>
+                        <pic:blipFill>
+                          <a:blip r:embed="rId10" cstate="print">
+                            <a:extLst>
+                              <a:ext uri="{28A0092B-C50C-407E-A947-70E740481C1C}">
+                                <a14:useLocalDpi xmlns:a14="http://schemas.microsoft.com/office/drawing/2010/main" val="0"/>
+                              </a:ext>
+                            </a:extLst>
+                          </a:blip>
+                          <a:stretch>
+                            <a:fillRect/>
+                          </a:stretch>
+                        </pic:blipFill>
+                        <pic:spPr>
+                          <a:xfrm flipH="1">
+                            <a:off x="0" y="0"/>
+                            <a:ext cx="484505" cy="484505"/>
+                          </a:xfrm>
+                          <a:prstGeom prst="rect">
+                            <a:avLst/>
+                          </a:prstGeom>
+                        </pic:spPr>
+                      </pic:pic>
+                    </a:graphicData>
+                  </a:graphic>
+                  <wp14:sizeRelH relativeFrom="margin">
+                    <wp14:pctWidth>0</wp14:pctWidth>
+                  </wp14:sizeRelH>
+                  <wp14:sizeRelV relativeFrom="margin">
+                    <wp14:pctHeight>0</wp14:pctHeight>
+                  </wp14:sizeRelV>
+                </wp:anchor>
+              </w:drawing>
+            </w:r>
+            <w:r>
+              <w:rPr>
+                <w:b/>
+                <w:bCs/>
+              </w:rPr>
+              <w:t>Tradition</w:t>
+            </w:r>
+            <w:r>
+              <w:rPr>
+                <w:b/>
+                <w:bCs/>
+              </w:rPr>
+              <w:t>:</w:t>
+            </w:r>
+            <w:r>
+              <w:rPr>
+                <w:b/>
+                <w:bCs/>
+              </w:rPr>
+              <w:t xml:space="preserve"> </w:t>
+            </w:r>
+            <w:r>
+              <w:t>Tradition, Christianity, rural life</w:t>
+            </w:r>
+          </w:p>
+          <w:p/>
+        </w:tc>
+        <w:tc>
+          <w:tcPr>
+            <w:tcW w:w="4675" w:type="dxa"/>
+          </w:tcPr>
+          <w:p>
+            <w:pPr>
+              <w:rPr>
+                <w:b/>
+                <w:bCs/>
+                <w:noProof/>
+              </w:rPr>
+            </w:pPr>
+          </w:p>
+        </w:tc>
+      </w:tr>
+      <w:tr>
+        <w:tc>
+          <w:tcPr>
+            <w:tcW w:w="4675" w:type="dxa"/>
+          </w:tcPr>
+          <w:p>
+            <w:r>
+              <w:rPr>
+                <w:b/>
+                <w:bCs/>
+                <w:noProof/>
+              </w:rPr>
+              <w:drawing>
+                <wp:anchor distT="0" distB="0" distL="114300" distR="114300" simplePos="0" relativeHeight="251675648" behindDoc="0" locked="0" layoutInCell="1" allowOverlap="1" wp14:anchorId="0D7B5AAE" wp14:editId="29868059">
+                  <wp:simplePos x="0" y="0"/>
+                  <wp:positionH relativeFrom="margin">
+                    <wp:posOffset>-64825</wp:posOffset>
+                  </wp:positionH>
+                  <wp:positionV relativeFrom="margin">
+                    <wp:posOffset>221</wp:posOffset>
+                  </wp:positionV>
+                  <wp:extent cx="500380" cy="500380"/>
+                  <wp:effectExtent l="0" t="0" r="0" b="0"/>
+                  <wp:wrapSquare wrapText="bothSides"/>
+                  <wp:docPr id="6" name="Picture 6" descr="Icon&#10;&#10;Description automatically generated"/>
+                  <wp:cNvGraphicFramePr>
+                    <a:graphicFrameLocks xmlns:a="http://schemas.openxmlformats.org/drawingml/2006/main" noChangeAspect="1"/>
+                  </wp:cNvGraphicFramePr>
+                  <a:graphic xmlns:a="http://schemas.openxmlformats.org/drawingml/2006/main">
+                    <a:graphicData uri="http://schemas.openxmlformats.org/drawingml/2006/picture">
+                      <pic:pic xmlns:pic="http://schemas.openxmlformats.org/drawingml/2006/picture">
+                        <pic:nvPicPr>
+                          <pic:cNvPr id="6" name="Picture 6" descr="Icon&#10;&#10;Description automatically generated"/>
+                          <pic:cNvPicPr/>
+                        </pic:nvPicPr>
+                        <pic:blipFill>
+                          <a:blip r:embed="rId11" cstate="print">
+                            <a:extLst>
+                              <a:ext uri="{28A0092B-C50C-407E-A947-70E740481C1C}">
+                                <a14:useLocalDpi xmlns:a14="http://schemas.microsoft.com/office/drawing/2010/main" val="0"/>
+                              </a:ext>
+                            </a:extLst>
+                          </a:blip>
+                          <a:stretch>
+                            <a:fillRect/>
+                          </a:stretch>
+                        </pic:blipFill>
+                        <pic:spPr>
+                          <a:xfrm>
+                            <a:off x="0" y="0"/>
+                            <a:ext cx="500380" cy="500380"/>
+                          </a:xfrm>
+                          <a:prstGeom prst="rect">
+                            <a:avLst/>
+                          </a:prstGeom>
+                        </pic:spPr>
+                      </pic:pic>
+                    </a:graphicData>
+                  </a:graphic>
+                  <wp14:sizeRelH relativeFrom="margin">
+                    <wp14:pctWidth>0</wp14:pctWidth>
+                  </wp14:sizeRelH>
+                  <wp14:sizeRelV relativeFrom="margin">
+                    <wp14:pctHeight>0</wp14:pctHeight>
+                  </wp14:sizeRelV>
+                </wp:anchor>
+              </w:drawing>
+            </w:r>
+            <w:r>
+              <w:rPr>
+                <w:b/>
+                <w:bCs/>
+              </w:rPr>
+              <w:t>Jobs</w:t>
+            </w:r>
+            <w:r>
+              <w:rPr>
+                <w:b/>
+                <w:bCs/>
+              </w:rPr>
+              <w:t>:</w:t>
+            </w:r>
+            <w:r>
+              <w:t xml:space="preserve"> Worker's rights, job creation, unionization</w:t>
+            </w:r>
+          </w:p>
+          <w:p/>
+        </w:tc>
+        <w:tc>
+          <w:tcPr>
+            <w:tcW w:w="4675" w:type="dxa"/>
+          </w:tcPr>
+          <w:p>
+            <w:pPr>
+              <w:rPr>
+                <w:b/>
+                <w:bCs/>
+                <w:noProof/>
+              </w:rPr>
+            </w:pPr>
+          </w:p>
+        </w:tc>
+      </w:tr>
+      <w:tr>
+        <w:tc>
+          <w:tcPr>
+            <w:tcW w:w="4675" w:type="dxa"/>
+          </w:tcPr>
+          <w:p>
+            <w:r>
+              <w:rPr>
+                <w:b/>
+                <w:bCs/>
+                <w:noProof/>
+              </w:rPr>
+              <w:drawing>
+                <wp:anchor distT="0" distB="0" distL="114300" distR="114300" simplePos="0" relativeHeight="251676672" behindDoc="0" locked="0" layoutInCell="1" allowOverlap="1" wp14:anchorId="346ABDA2" wp14:editId="2037477F">
+                  <wp:simplePos x="0" y="0"/>
+                  <wp:positionH relativeFrom="margin">
+                    <wp:posOffset>-64798</wp:posOffset>
+                  </wp:positionH>
+                  <wp:positionV relativeFrom="margin">
+                    <wp:posOffset>55</wp:posOffset>
+                  </wp:positionV>
+                  <wp:extent cx="476885" cy="476885"/>
+                  <wp:effectExtent l="0" t="0" r="0" b="0"/>
+                  <wp:wrapSquare wrapText="bothSides"/>
+                  <wp:docPr id="7" name="Picture 7" descr="Icon&#10;&#10;Description automatically generated"/>
+                  <wp:cNvGraphicFramePr>
+                    <a:graphicFrameLocks xmlns:a="http://schemas.openxmlformats.org/drawingml/2006/main" noChangeAspect="1"/>
+                  </wp:cNvGraphicFramePr>
+                  <a:graphic xmlns:a="http://schemas.openxmlformats.org/drawingml/2006/main">
+                    <a:graphicData uri="http://schemas.openxmlformats.org/drawingml/2006/picture">
+                      <pic:pic xmlns:pic="http://schemas.openxmlformats.org/drawingml/2006/picture">
+                        <pic:nvPicPr>
+                          <pic:cNvPr id="7" name="Picture 7" descr="Icon&#10;&#10;Description automatically generated"/>
+                          <pic:cNvPicPr/>
+                        </pic:nvPicPr>
+                        <pic:blipFill>
+                          <a:blip r:embed="rId12" cstate="print">
+                            <a:extLst>
+                              <a:ext uri="{28A0092B-C50C-407E-A947-70E740481C1C}">
+                                <a14:useLocalDpi xmlns:a14="http://schemas.microsoft.com/office/drawing/2010/main" val="0"/>
+                              </a:ext>
+                            </a:extLst>
+                          </a:blip>
+                          <a:stretch>
+                            <a:fillRect/>
+                          </a:stretch>
+                        </pic:blipFill>
+                        <pic:spPr>
+                          <a:xfrm>
+                            <a:off x="0" y="0"/>
+                            <a:ext cx="476885" cy="476885"/>
+                          </a:xfrm>
+                          <a:prstGeom prst="rect">
+                            <a:avLst/>
+                          </a:prstGeom>
+                        </pic:spPr>
+                      </pic:pic>
+                    </a:graphicData>
+                  </a:graphic>
+                  <wp14:sizeRelH relativeFrom="margin">
+                    <wp14:pctWidth>0</wp14:pctWidth>
+                  </wp14:sizeRelH>
+                  <wp14:sizeRelV relativeFrom="margin">
+                    <wp14:pctHeight>0</wp14:pctHeight>
+                  </wp14:sizeRelV>
+                </wp:anchor>
+              </w:drawing>
+            </w:r>
+            <w:r>
+              <w:rPr>
+                <w:b/>
+                <w:bCs/>
+              </w:rPr>
+              <w:t>Economics</w:t>
+            </w:r>
+            <w:r>
+              <w:rPr>
+                <w:b/>
+                <w:bCs/>
+              </w:rPr>
+              <w:t>:</w:t>
+            </w:r>
+            <w:r>
+              <w:t xml:space="preserve"> Economic growth, free market, entrepreneurship</w:t>
+            </w:r>
+          </w:p>
+          <w:p/>
+        </w:tc>
+        <w:tc>
+          <w:tcPr>
+            <w:tcW w:w="4675" w:type="dxa"/>
+          </w:tcPr>
+          <w:p>
+            <w:pPr>
+              <w:rPr>
+                <w:b/>
+                <w:bCs/>
+                <w:noProof/>
+              </w:rPr>
+            </w:pPr>
+          </w:p>
+        </w:tc>
+      </w:tr>
+      <w:tr>
+        <w:tc>
+          <w:tcPr>
+            <w:tcW w:w="4675" w:type="dxa"/>
+          </w:tcPr>
+          <w:p>
+            <w:r>
+              <w:rPr>
+                <w:b/>
+                <w:bCs/>
+                <w:noProof/>
+              </w:rPr>
+              <w:drawing>
+                <wp:anchor distT="0" distB="0" distL="114300" distR="114300" simplePos="0" relativeHeight="251677696" behindDoc="0" locked="0" layoutInCell="1" allowOverlap="1" wp14:anchorId="1EAA69F3" wp14:editId="771042F8">
+                  <wp:simplePos x="0" y="0"/>
+                  <wp:positionH relativeFrom="margin">
+                    <wp:posOffset>-65102</wp:posOffset>
+                  </wp:positionH>
+                  <wp:positionV relativeFrom="margin">
+                    <wp:posOffset>4445</wp:posOffset>
+                  </wp:positionV>
+                  <wp:extent cx="476885" cy="476885"/>
+                  <wp:effectExtent l="0" t="0" r="0" b="0"/>
+                  <wp:wrapSquare wrapText="bothSides"/>
+                  <wp:docPr id="8" name="Picture 8" descr="Icon&#10;&#10;Description automatically generated"/>
+                  <wp:cNvGraphicFramePr>
+                    <a:graphicFrameLocks xmlns:a="http://schemas.openxmlformats.org/drawingml/2006/main" noChangeAspect="1"/>
+                  </wp:cNvGraphicFramePr>
+                  <a:graphic xmlns:a="http://schemas.openxmlformats.org/drawingml/2006/main">
+                    <a:graphicData uri="http://schemas.openxmlformats.org/drawingml/2006/picture">
+                      <pic:pic xmlns:pic="http://schemas.openxmlformats.org/drawingml/2006/picture">
+                        <pic:nvPicPr>
+                          <pic:cNvPr id="8" name="Picture 8" descr="Icon&#10;&#10;Description automatically generated"/>
+                          <pic:cNvPicPr/>
+                        </pic:nvPicPr>
+                        <pic:blipFill>
+                          <a:blip r:embed="rId13" cstate="print">
+                            <a:extLst>
+                              <a:ext uri="{28A0092B-C50C-407E-A947-70E740481C1C}">
+                                <a14:useLocalDpi xmlns:a14="http://schemas.microsoft.com/office/drawing/2010/main" val="0"/>
+                              </a:ext>
+                            </a:extLst>
+                          </a:blip>
+                          <a:stretch>
+                            <a:fillRect/>
+                          </a:stretch>
+                        </pic:blipFill>
+                        <pic:spPr>
+                          <a:xfrm>
+                            <a:off x="0" y="0"/>
+                            <a:ext cx="476885" cy="476885"/>
+                          </a:xfrm>
+                          <a:prstGeom prst="rect">
+                            <a:avLst/>
+                          </a:prstGeom>
+                        </pic:spPr>
+                      </pic:pic>
+                    </a:graphicData>
+                  </a:graphic>
+                  <wp14:sizeRelH relativeFrom="margin">
+                    <wp14:pctWidth>0</wp14:pctWidth>
+                  </wp14:sizeRelH>
+                  <wp14:sizeRelV relativeFrom="margin">
+                    <wp14:pctHeight>0</wp14:pctHeight>
+                  </wp14:sizeRelV>
+                </wp:anchor>
+              </w:drawing>
+            </w:r>
+            <w:r>
+              <w:rPr>
+                <w:b/>
+                <w:bCs/>
+              </w:rPr>
+              <w:t>Globalization</w:t>
+            </w:r>
+            <w:r>
+              <w:rPr>
+                <w:b/>
+                <w:bCs/>
+              </w:rPr>
+              <w:t>:</w:t>
+            </w:r>
+            <w:r>
+              <w:rPr>
+                <w:b/>
+                <w:bCs/>
+              </w:rPr>
+              <w:t xml:space="preserve"> </w:t>
+            </w:r>
+            <w:r>
+              <w:t>World Peace, Internationalism, global justice</w:t>
+            </w:r>
+          </w:p>
+          <w:p/>
+        </w:tc>
+        <w:tc>
+          <w:tcPr>
+            <w:tcW w:w="4675" w:type="dxa"/>
+          </w:tcPr>
+          <w:p>
+            <w:pPr>
+              <w:rPr>
+                <w:b/>
+                <w:bCs/>
+                <w:noProof/>
+              </w:rPr>
+            </w:pPr>
+          </w:p>
+        </w:tc>
+      </w:tr>
+      <w:tr>
+        <w:tc>
+          <w:tcPr>
+            <w:tcW w:w="4675" w:type="dxa"/>
+          </w:tcPr>
+          <w:p>
+            <w:r>
+              <w:rPr>
+                <w:b/>
+                <w:bCs/>
+                <w:noProof/>
+              </w:rPr>
+              <w:drawing>
+                <wp:anchor distT="0" distB="0" distL="114300" distR="114300" simplePos="0" relativeHeight="251678720" behindDoc="0" locked="0" layoutInCell="1" allowOverlap="1" wp14:anchorId="2F8ECFE6" wp14:editId="13194B56">
+                  <wp:simplePos x="0" y="0"/>
+                  <wp:positionH relativeFrom="margin">
+                    <wp:posOffset>-64135</wp:posOffset>
+                  </wp:positionH>
+                  <wp:positionV relativeFrom="margin">
+                    <wp:posOffset>0</wp:posOffset>
+                  </wp:positionV>
+                  <wp:extent cx="500380" cy="500380"/>
+                  <wp:effectExtent l="0" t="0" r="0" b="0"/>
+                  <wp:wrapSquare wrapText="bothSides"/>
+                  <wp:docPr id="9" name="Picture 9" descr="Icon&#10;&#10;Description automatically generated"/>
+                  <wp:cNvGraphicFramePr>
+                    <a:graphicFrameLocks xmlns:a="http://schemas.openxmlformats.org/drawingml/2006/main" noChangeAspect="1"/>
+                  </wp:cNvGraphicFramePr>
+                  <a:graphic xmlns:a="http://schemas.openxmlformats.org/drawingml/2006/main">
+                    <a:graphicData uri="http://schemas.openxmlformats.org/drawingml/2006/picture">
+                      <pic:pic xmlns:pic="http://schemas.openxmlformats.org/drawingml/2006/picture">
+                        <pic:nvPicPr>
+                          <pic:cNvPr id="9" name="Picture 9" descr="Icon&#10;&#10;Description automatically generated"/>
+                          <pic:cNvPicPr/>
+                        </pic:nvPicPr>
+                        <pic:blipFill>
+                          <a:blip r:embed="rId14" cstate="print">
+                            <a:extLst>
+                              <a:ext uri="{28A0092B-C50C-407E-A947-70E740481C1C}">
+                                <a14:useLocalDpi xmlns:a14="http://schemas.microsoft.com/office/drawing/2010/main" val="0"/>
+                              </a:ext>
+                            </a:extLst>
+                          </a:blip>
+                          <a:stretch>
+                            <a:fillRect/>
+                          </a:stretch>
+                        </pic:blipFill>
+                        <pic:spPr>
+                          <a:xfrm>
+                            <a:off x="0" y="0"/>
+                            <a:ext cx="500380" cy="500380"/>
+                          </a:xfrm>
+                          <a:prstGeom prst="rect">
+                            <a:avLst/>
+                          </a:prstGeom>
+                        </pic:spPr>
+                      </pic:pic>
+                    </a:graphicData>
+                  </a:graphic>
+                  <wp14:sizeRelH relativeFrom="margin">
+                    <wp14:pctWidth>0</wp14:pctWidth>
+                  </wp14:sizeRelH>
+                  <wp14:sizeRelV relativeFrom="margin">
+                    <wp14:pctHeight>0</wp14:pctHeight>
+                  </wp14:sizeRelV>
+                </wp:anchor>
+              </w:drawing>
+            </w:r>
+            <w:r>
+              <w:rPr>
+                <w:b/>
+                <w:bCs/>
+              </w:rPr>
+              <w:t>Welfare</w:t>
+            </w:r>
+            <w:r>
+              <w:rPr>
+                <w:b/>
+                <w:bCs/>
+              </w:rPr>
+              <w:t>:</w:t>
+            </w:r>
+            <w:r>
+              <w:t xml:space="preserve"> Welfare state, public services, healthcare, poverty relief</w:t>
+            </w:r>
+          </w:p>
+          <w:p>
+            <w:pPr>
+              <w:rPr>
+                <w:b/>
+                <w:bCs/>
+              </w:rPr>
+            </w:pPr>
+          </w:p>
+        </w:tc>
+        <w:tc>
+          <w:tcPr>
+            <w:tcW w:w="4675" w:type="dxa"/>
+          </w:tcPr>
+          <w:p>
+            <w:pPr>
+              <w:rPr>
+                <w:b/>
+                <w:bCs/>
+                <w:noProof/>
+              </w:rPr>
+            </w:pPr>
+          </w:p>
+        </w:tc>
+      </w:tr>
+      <w:tr>
+        <w:tc>
+          <w:tcPr>
+            <w:tcW w:w="4675" w:type="dxa"/>
+          </w:tcPr>
+          <w:p>
+            <w:r>
+              <w:rPr>
+                <w:b/>
+                <w:bCs/>
+                <w:noProof/>
+              </w:rPr>
+              <w:drawing>
+                <wp:anchor distT="0" distB="0" distL="114300" distR="114300" simplePos="0" relativeHeight="251679744" behindDoc="0" locked="0" layoutInCell="1" allowOverlap="1" wp14:anchorId="404A5622" wp14:editId="75BE15E4">
+                  <wp:simplePos x="0" y="0"/>
+                  <wp:positionH relativeFrom="margin">
+                    <wp:posOffset>-64825</wp:posOffset>
+                  </wp:positionH>
+                  <wp:positionV relativeFrom="margin">
+                    <wp:posOffset>221</wp:posOffset>
+                  </wp:positionV>
+                  <wp:extent cx="500380" cy="500380"/>
+                  <wp:effectExtent l="0" t="0" r="0" b="0"/>
+                  <wp:wrapSquare wrapText="bothSides"/>
+                  <wp:docPr id="10" name="Picture 10" descr="A picture containing text, sky, blue, sign&#10;&#10;Description automatically generated"/>
+                  <wp:cNvGraphicFramePr>
+                    <a:graphicFrameLocks xmlns:a="http://schemas.openxmlformats.org/drawingml/2006/main" noChangeAspect="1"/>
+                  </wp:cNvGraphicFramePr>
+                  <a:graphic xmlns:a="http://schemas.openxmlformats.org/drawingml/2006/main">
+                    <a:graphicData uri="http://schemas.openxmlformats.org/drawingml/2006/picture">
+                      <pic:pic xmlns:pic="http://schemas.openxmlformats.org/drawingml/2006/picture">
+                        <pic:nvPicPr>
+                          <pic:cNvPr id="10" name="Picture 10" descr="A picture containing text, sky, blue, sign&#10;&#10;Description automatically generated"/>
+                          <pic:cNvPicPr/>
+                        </pic:nvPicPr>
+                        <pic:blipFill>
+                          <a:blip r:embed="rId15" cstate="print">
+                            <a:extLst>
+                              <a:ext uri="{28A0092B-C50C-407E-A947-70E740481C1C}">
+                                <a14:useLocalDpi xmlns:a14="http://schemas.microsoft.com/office/drawing/2010/main" val="0"/>
+                              </a:ext>
+                            </a:extLst>
+                          </a:blip>
+                          <a:stretch>
+                            <a:fillRect/>
+                          </a:stretch>
+                        </pic:blipFill>
+                        <pic:spPr>
+                          <a:xfrm flipH="1">
+                            <a:off x="0" y="0"/>
+                            <a:ext cx="500380" cy="500380"/>
+                          </a:xfrm>
+                          <a:prstGeom prst="rect">
+                            <a:avLst/>
+                          </a:prstGeom>
+                        </pic:spPr>
+                      </pic:pic>
+                    </a:graphicData>
+                  </a:graphic>
+                  <wp14:sizeRelH relativeFrom="margin">
+                    <wp14:pctWidth>0</wp14:pctWidth>
+                  </wp14:sizeRelH>
+                  <wp14:sizeRelV relativeFrom="margin">
+                    <wp14:pctHeight>0</wp14:pctHeight>
+                  </wp14:sizeRelV>
+                </wp:anchor>
+              </w:drawing>
+            </w:r>
+            <w:r>
+              <w:rPr>
+                <w:b/>
+                <w:bCs/>
+              </w:rPr>
+              <w:t>Nationalism</w:t>
+            </w:r>
+            <w:r>
+              <w:rPr>
+                <w:b/>
+                <w:bCs/>
+              </w:rPr>
+              <w:t>:</w:t>
+            </w:r>
+            <w:r>
+              <w:t xml:space="preserve"> Containing immigration, nationalism, white supremacy</w:t>
+            </w:r>
+          </w:p>
+          <w:p>
+            <w:pPr>
+              <w:rPr>
+                <w:b/>
+                <w:bCs/>
+              </w:rPr>
+            </w:pPr>
+          </w:p>
+        </w:tc>
+        <w:tc>
+          <w:tcPr>
+            <w:tcW w:w="4675" w:type="dxa"/>
+          </w:tcPr>
+          <w:p>
+            <w:pPr>
+              <w:rPr>
+                <w:b/>
+                <w:bCs/>
+                <w:noProof/>
+              </w:rPr>
+            </w:pPr>
+          </w:p>
+        </w:tc>
+      </w:tr>
+      <w:tr>
+        <w:tc>
+          <w:tcPr>
+            <w:tcW w:w="4675" w:type="dxa"/>
+          </w:tcPr>
+          <w:p>
+            <w:pPr>
+              <w:rPr>
+                <w:b/>
+                <w:bCs/>
+              </w:rPr>
+            </w:pPr>
+            <w:r>
+              <w:rPr>
+                <w:b/>
+                <w:bCs/>
+                <w:noProof/>
+              </w:rPr>
+              <w:drawing>
+                <wp:anchor distT="0" distB="0" distL="114300" distR="114300" simplePos="0" relativeHeight="251680768" behindDoc="0" locked="0" layoutInCell="1" allowOverlap="1" wp14:anchorId="40D0D194" wp14:editId="312348D4">
+                  <wp:simplePos x="0" y="0"/>
+                  <wp:positionH relativeFrom="margin">
+                    <wp:posOffset>-64135</wp:posOffset>
+                  </wp:positionH>
+                  <wp:positionV relativeFrom="margin">
+                    <wp:posOffset>0</wp:posOffset>
+                  </wp:positionV>
+                  <wp:extent cx="508635" cy="508635"/>
+                  <wp:effectExtent l="0" t="0" r="0" b="5715"/>
+                  <wp:wrapSquare wrapText="bothSides"/>
+                  <wp:docPr id="11" name="Picture 11" descr="Icon&#10;&#10;Description automatically generated"/>
+                  <wp:cNvGraphicFramePr>
+                    <a:graphicFrameLocks xmlns:a="http://schemas.openxmlformats.org/drawingml/2006/main" noChangeAspect="1"/>
+                  </wp:cNvGraphicFramePr>
+                  <a:graphic xmlns:a="http://schemas.openxmlformats.org/drawingml/2006/main">
+                    <a:graphicData uri="http://schemas.openxmlformats.org/drawingml/2006/picture">
+                      <pic:pic xmlns:pic="http://schemas.openxmlformats.org/drawingml/2006/picture">
+                        <pic:nvPicPr>
+                          <pic:cNvPr id="11" name="Picture 11" descr="Icon&#10;&#10;Description automatically generated"/>
+                          <pic:cNvPicPr/>
+                        </pic:nvPicPr>
+                        <pic:blipFill>
+                          <a:blip r:embed="rId16" cstate="print">
+                            <a:extLst>
+                              <a:ext uri="{28A0092B-C50C-407E-A947-70E740481C1C}">
+                                <a14:useLocalDpi xmlns:a14="http://schemas.microsoft.com/office/drawing/2010/main" val="0"/>
+                              </a:ext>
+                            </a:extLst>
+                          </a:blip>
+                          <a:stretch>
+                            <a:fillRect/>
+                          </a:stretch>
+                        </pic:blipFill>
+                        <pic:spPr>
+                          <a:xfrm>
+                            <a:off x="0" y="0"/>
+                            <a:ext cx="508635" cy="508635"/>
+                          </a:xfrm>
+                          <a:prstGeom prst="rect">
+                            <a:avLst/>
+                          </a:prstGeom>
+                        </pic:spPr>
+                      </pic:pic>
+                    </a:graphicData>
+                  </a:graphic>
+                  <wp14:sizeRelH relativeFrom="margin">
+                    <wp14:pctWidth>0</wp14:pctWidth>
+                  </wp14:sizeRelH>
+                  <wp14:sizeRelV relativeFrom="margin">
+                    <wp14:pctHeight>0</wp14:pctHeight>
+                  </wp14:sizeRelV>
+                </wp:anchor>
+              </w:drawing>
+            </w:r>
+            <w:r>
+              <w:rPr>
+                <w:b/>
+                <w:bCs/>
+              </w:rPr>
+              <w:t>Tax Cuts</w:t>
+            </w:r>
+            <w:r>
+              <w:rPr>
+                <w:b/>
+                <w:bCs/>
+              </w:rPr>
+              <w:t xml:space="preserve">: </w:t>
+            </w:r>
+            <w:r>
+              <w:t>Tax cuts, small government, reduce budget deficits</w:t>
+            </w:r>
+          </w:p>
+        </w:tc>
+        <w:tc>
+          <w:tcPr>
+            <w:tcW w:w="4675" w:type="dxa"/>
+          </w:tcPr>
+          <w:p>
+            <w:pPr>
+              <w:rPr>
+                <w:b/>
+                <w:bCs/>
+                <w:noProof/>
+              </w:rPr>
+            </w:pPr>
+          </w:p>
+        </w:tc>
+      </w:tr>
+    </w:tbl>
+    <w:p>
+      <w:pPr>
+        <w:pStyle w:val="Heading2"/>
+      </w:pPr>
+      <w:r>
         <w:lastRenderedPageBreak/>
-        <w:t>Office who shall not have attained to the Age of thirty five Years, and been fourteen Years a Resident within the United States."</w:t>
-      </w:r>
-    </w:p>
-    <w:p>
-      <w:r>
-        <w:t>Have fun developing your character, but for your character to be eligible for the Presidency</w:t>
-      </w:r>
-      <w:r>
-        <w:t xml:space="preserve">, </w:t>
-      </w:r>
-      <w:r>
-        <w:t xml:space="preserve">they </w:t>
-      </w:r>
-      <w:r>
-        <w:t>must be at least 35 years old, a natural born Citizen of the United States, and been a resident of the United Sates for at least 14 years.</w:t>
-      </w:r>
-    </w:p>
-    <w:p>
-      <w:r>
-        <w:t>Explain the electoral vote process. How many are needed to win, and what happens if nobody gets 270.</w:t>
-      </w:r>
-    </w:p>
-    <w:p>
-      <w:pPr>
-        <w:pStyle w:val="Heading2"/>
-      </w:pPr>
-      <w:r>
-        <w:t>Electoral College</w:t>
-      </w:r>
-    </w:p>
-    <w:p>
-      <w:r>
-        <w:t xml:space="preserve">Each state and the District of Columbia is worth a certain amount of Electoral Votes. The candidate that receives the most votes from the people </w:t>
-      </w:r>
-      <w:r>
-        <w:t>with</w:t>
-      </w:r>
-      <w:r>
-        <w:t xml:space="preserve">in the state will win all the electoral votes that states has. </w:t>
-      </w:r>
-    </w:p>
-    <w:p>
-      <w:r>
-        <w:t>The states of Maine and Nebraska are an exception. They distribute their electoral votes differently. Maine and Nebraska give out 1 electoral vote per each congressional district within their state</w:t>
-      </w:r>
-      <w:r>
-        <w:t xml:space="preserve"> to the candidate that receives the most votes within that district. The candidate that receives the most votes overall in Maine or Nebraska will receive 2 electoral votes.</w:t>
-      </w:r>
-    </w:p>
-    <w:p>
-      <w:r>
-        <w:t>There are 538 Electoral Votes in total. To become President, you must receive a majority</w:t>
-      </w:r>
-      <w:r>
-        <w:t xml:space="preserve"> (more than 50%)</w:t>
-      </w:r>
-      <w:r>
-        <w:t xml:space="preserve"> of the total number of electoral votes. That magic number to reach is 270.</w:t>
-      </w:r>
-    </w:p>
-    <w:p>
-      <w:r>
-        <w:t>In the event that no candidate receives a majority of the electoral votes, the players within the House Member role will de</w:t>
-      </w:r>
-      <w:r>
-        <w:t>cide who, among the top 3 candidates, will win the Presidency. See the House Members section for more details</w:t>
-      </w:r>
-      <w:r>
-        <w:t xml:space="preserve"> about how this process works</w:t>
-      </w:r>
-      <w:r>
-        <w:t>.</w:t>
-      </w:r>
-    </w:p>
-    <w:p>
-      <w:pPr>
-        <w:pStyle w:val="Heading2"/>
-      </w:pPr>
-      <w:r>
-        <w:t>Where are these rules coming from?</w:t>
-      </w:r>
-    </w:p>
-    <w:p>
-      <w:r>
-        <w:t>Please see Article II Section 1 and the 12</w:t>
-      </w:r>
-      <w:r>
-        <w:rPr>
-          <w:vertAlign w:val="superscript"/>
-        </w:rPr>
-        <w:t>th</w:t>
-      </w:r>
-      <w:r>
-        <w:t xml:space="preserve"> Amendment of the Consititution for more details.</w:t>
-      </w:r>
-    </w:p>
-    <w:p>
-      <w:pPr>
-        <w:pStyle w:val="Heading1"/>
-      </w:pPr>
-      <w:r>
-        <w:t>Cards</w:t>
-      </w:r>
-    </w:p>
-    <w:p>
-      <w:pPr>
-        <w:pStyle w:val="Heading2"/>
-      </w:pPr>
-      <w:r>
-        <w:t>Categories</w:t>
-      </w:r>
-    </w:p>
-    <w:p>
-      <w:r>
-        <w:t>All cards in this game are broken down into different categories based on what position you decide to take on an issue.</w:t>
-      </w:r>
-    </w:p>
-    <w:p>
-      <w:r>
-        <w:t>Each state/district has 3 categories that they care most about.</w:t>
-      </w:r>
-    </w:p>
-    <w:p>
-      <w:r>
-        <w:t xml:space="preserve">Taking a position with positive points in a state/district that is concerned with that category will give you +1 token in that state/district for each positive point. </w:t>
-      </w:r>
-    </w:p>
-    <w:p>
-      <w:r>
-        <w:t>Taking a position with negative points in a state/district that is concerned with that category will give you -1 token in that state/district for each negative point.</w:t>
-      </w:r>
-    </w:p>
-    <w:p>
-      <w:r>
-        <w:t xml:space="preserve">If you take a position with both positive and negative points in one or more categories a state/district cares about, the number of tokens you will get is equal to the net </w:t>
-      </w:r>
-      <w:r>
-        <w:t>sum</w:t>
-      </w:r>
-      <w:r>
-        <w:t xml:space="preserve"> of all the rel</w:t>
-      </w:r>
-      <w:r>
-        <w:t>e</w:t>
-      </w:r>
-      <w:r>
-        <w:t>vent categories.</w:t>
-      </w:r>
-    </w:p>
-    <w:p>
-      <w:r>
-        <w:t>These are all the different categories:</w:t>
-      </w:r>
-    </w:p>
-    <w:p>
-      <w:pPr>
-        <w:pStyle w:val="ListParagraph"/>
-        <w:numPr>
-          <w:ilvl w:val="0"/>
-          <w:numId w:val="1"/>
-        </w:numPr>
-      </w:pPr>
-      <w:r>
-        <w:rPr>
-          <w:b/>
-          <w:bCs/>
-        </w:rPr>
-        <w:t>Justice</w:t>
-      </w:r>
-      <w:r>
-        <w:t xml:space="preserve"> - Civil rights, social justice, anti-racism, feminism, LGBT rights</w:t>
-      </w:r>
-    </w:p>
-    <w:p>
-      <w:pPr>
-        <w:pStyle w:val="ListParagraph"/>
-        <w:numPr>
-          <w:ilvl w:val="0"/>
-          <w:numId w:val="1"/>
-        </w:numPr>
-      </w:pPr>
-      <w:r>
-        <w:rPr>
-          <w:b/>
-          <w:bCs/>
-        </w:rPr>
-        <w:t>Environment</w:t>
-      </w:r>
-      <w:r>
-        <w:t xml:space="preserve"> - Environmentalism, conservation, sustainability</w:t>
-      </w:r>
-    </w:p>
-    <w:p>
-      <w:pPr>
-        <w:pStyle w:val="ListParagraph"/>
-        <w:numPr>
-          <w:ilvl w:val="0"/>
-          <w:numId w:val="1"/>
-        </w:numPr>
-      </w:pPr>
-      <w:r>
-        <w:rPr>
-          <w:b/>
-          <w:bCs/>
-        </w:rPr>
-        <w:t xml:space="preserve">Tradition - </w:t>
-      </w:r>
-      <w:r>
-        <w:t xml:space="preserve">Tradition, </w:t>
-      </w:r>
-      <w:r>
-        <w:t>Christianity</w:t>
-      </w:r>
-      <w:r>
-        <w:t>, rural life</w:t>
-      </w:r>
-    </w:p>
-    <w:p>
-      <w:pPr>
-        <w:pStyle w:val="ListParagraph"/>
-        <w:numPr>
-          <w:ilvl w:val="0"/>
-          <w:numId w:val="1"/>
-        </w:numPr>
-      </w:pPr>
-      <w:r>
-        <w:rPr>
-          <w:b/>
-          <w:bCs/>
-        </w:rPr>
-        <w:lastRenderedPageBreak/>
-        <w:t xml:space="preserve">Jobs </w:t>
-      </w:r>
-      <w:r>
-        <w:t>– Worker's rights, job creation, unionization</w:t>
-      </w:r>
-    </w:p>
-    <w:p>
-      <w:pPr>
-        <w:pStyle w:val="ListParagraph"/>
-        <w:numPr>
-          <w:ilvl w:val="0"/>
-          <w:numId w:val="1"/>
-        </w:numPr>
-      </w:pPr>
-      <w:r>
-        <w:rPr>
-          <w:b/>
-          <w:bCs/>
-        </w:rPr>
-        <w:t xml:space="preserve">Economics </w:t>
-      </w:r>
-      <w:r>
-        <w:t>– Economic growth, free market, entrepreneurship</w:t>
-      </w:r>
-    </w:p>
-    <w:p>
-      <w:pPr>
-        <w:pStyle w:val="ListParagraph"/>
-        <w:numPr>
-          <w:ilvl w:val="0"/>
-          <w:numId w:val="1"/>
-        </w:numPr>
-      </w:pPr>
-      <w:r>
-        <w:rPr>
-          <w:b/>
-          <w:bCs/>
-        </w:rPr>
-        <w:t xml:space="preserve">Globalization – </w:t>
-      </w:r>
-      <w:r>
-        <w:t xml:space="preserve">World Peace, </w:t>
-      </w:r>
-      <w:r>
-        <w:t>Internationalism</w:t>
-      </w:r>
-      <w:r>
-        <w:t>, global justice</w:t>
-      </w:r>
-    </w:p>
-    <w:p>
-      <w:pPr>
-        <w:pStyle w:val="ListParagraph"/>
-        <w:numPr>
-          <w:ilvl w:val="0"/>
-          <w:numId w:val="1"/>
-        </w:numPr>
-      </w:pPr>
-      <w:r>
-        <w:rPr>
-          <w:b/>
-          <w:bCs/>
-        </w:rPr>
-        <w:t xml:space="preserve">Welfare </w:t>
-      </w:r>
-      <w:r>
-        <w:t xml:space="preserve">– Welfare state, public services, healthcare, </w:t>
-      </w:r>
-      <w:r>
-        <w:t>poverty</w:t>
-      </w:r>
-      <w:r>
-        <w:t xml:space="preserve"> relief</w:t>
-      </w:r>
-    </w:p>
-    <w:p>
-      <w:pPr>
-        <w:pStyle w:val="ListParagraph"/>
-        <w:numPr>
-          <w:ilvl w:val="0"/>
-          <w:numId w:val="1"/>
-        </w:numPr>
-      </w:pPr>
-      <w:r>
-        <w:rPr>
-          <w:b/>
-          <w:bCs/>
-        </w:rPr>
-        <w:t xml:space="preserve">Nationalism </w:t>
-      </w:r>
-      <w:r>
-        <w:t>– Containing immigration, nationalism, white supremacy</w:t>
-      </w:r>
-    </w:p>
-    <w:p>
-      <w:pPr>
-        <w:pStyle w:val="ListParagraph"/>
-        <w:numPr>
-          <w:ilvl w:val="0"/>
-          <w:numId w:val="1"/>
-        </w:numPr>
-      </w:pPr>
-      <w:r>
-        <w:rPr>
-          <w:b/>
-          <w:bCs/>
-        </w:rPr>
-        <w:t xml:space="preserve">Tax Cuts – </w:t>
-      </w:r>
-      <w:r>
-        <w:t>Tax cuts, small government, reduce budget deficits</w:t>
-      </w:r>
-    </w:p>
-    <w:p>
-      <w:pPr>
-        <w:pStyle w:val="ListParagraph"/>
-        <w:numPr>
-          <w:ilvl w:val="0"/>
-          <w:numId w:val="1"/>
-        </w:numPr>
-      </w:pPr>
-      <w:r>
-        <w:rPr>
-          <w:b/>
-          <w:bCs/>
-        </w:rPr>
-        <w:t>Security –</w:t>
-      </w:r>
-      <w:r>
-        <w:t xml:space="preserve"> Security, military strength, fighting crime and terrorism</w:t>
-      </w:r>
-    </w:p>
-    <w:p>
-      <w:pPr>
-        <w:pStyle w:val="ListParagraph"/>
-        <w:numPr>
-          <w:ilvl w:val="0"/>
-          <w:numId w:val="1"/>
-        </w:numPr>
-      </w:pPr>
-      <w:r>
-        <w:rPr>
-          <w:b/>
-          <w:bCs/>
-        </w:rPr>
-        <w:t xml:space="preserve">Patriotism – </w:t>
-      </w:r>
-      <w:r>
-        <w:t>Basic category that means nothing, but will work in any state.</w:t>
-      </w:r>
-    </w:p>
-    <w:p>
-      <w:pPr>
-        <w:pStyle w:val="Heading2"/>
-      </w:pPr>
-      <w:r>
         <w:t xml:space="preserve">States and their favorite </w:t>
       </w:r>
       <w:r>
@@ -3514,7 +4645,6 @@
           </w:tcPr>
           <w:p>
             <w:r>
-              <w:lastRenderedPageBreak/>
               <w:t>New Mexico</w:t>
             </w:r>
           </w:p>
@@ -4112,6 +5242,7 @@
           </w:tcPr>
           <w:p>
             <w:r>
+              <w:lastRenderedPageBreak/>
               <w:t>South Carolina</w:t>
             </w:r>
           </w:p>
@@ -4861,16 +5992,112 @@
         <w:t xml:space="preserve"> in an attempt to appeal to the voters in the state/district that you are in. </w:t>
       </w:r>
       <w:r>
-        <w:t xml:space="preserve">The </w:t>
-      </w:r>
-      <w:r>
-        <w:t>number of tokens you will g</w:t>
-      </w:r>
-      <w:r>
-        <w:t>ain in the state/district</w:t>
-      </w:r>
-      <w:r>
-        <w:t xml:space="preserve"> is equal to the net sum of all the relevent categories.</w:t>
+        <w:t>The number of tokens you will gain in the state/district is equal to the net sum of all the</w:t>
+      </w:r>
+      <w:r>
+        <w:t xml:space="preserve"> points of the</w:t>
+      </w:r>
+      <w:r>
+        <w:t xml:space="preserve"> relevent categories</w:t>
+      </w:r>
+      <w:r>
+        <w:t xml:space="preserve"> on the card</w:t>
+      </w:r>
+      <w:r>
+        <w:t>.</w:t>
+      </w:r>
+      <w:r>
+        <w:t xml:space="preserve"> </w:t>
+      </w:r>
+    </w:p>
+    <w:p>
+      <w:r>
+        <w:t>If you play a Position card that has negative points in a category</w:t>
+      </w:r>
+      <w:r>
+        <w:t xml:space="preserve"> but the state/district that you played the card in does not care about that category, then, if you have tokens in another state/district that does care about that category, you must substract those points from that state/district. </w:t>
+      </w:r>
+      <w:r>
+        <w:t>If you have tokens in more than one state/district that cares about the category, you may choose which state/district to subtract the tokens from.</w:t>
+      </w:r>
+      <w:r>
+        <w:t xml:space="preserve"> If the card substracts more than 1 point per category</w:t>
+      </w:r>
+      <w:r>
+        <w:t>, you may split up the number of lost tokens in separate states/districts.</w:t>
+      </w:r>
+    </w:p>
+    <w:p>
+      <w:r>
+        <w:rPr>
+          <w:noProof/>
+        </w:rPr>
+        <w:drawing>
+          <wp:anchor distT="0" distB="0" distL="114300" distR="114300" simplePos="0" relativeHeight="251686912" behindDoc="0" locked="0" layoutInCell="1" allowOverlap="1" wp14:anchorId="38486AF7" wp14:editId="22A8A941">
+            <wp:simplePos x="0" y="0"/>
+            <wp:positionH relativeFrom="margin">
+              <wp:posOffset>4444752</wp:posOffset>
+            </wp:positionH>
+            <wp:positionV relativeFrom="margin">
+              <wp:posOffset>2637569</wp:posOffset>
+            </wp:positionV>
+            <wp:extent cx="1198245" cy="1628140"/>
+            <wp:effectExtent l="38100" t="38100" r="97155" b="86360"/>
+            <wp:wrapSquare wrapText="bothSides"/>
+            <wp:docPr id="16" name="Picture 16" descr="Graphical user interface, text, application, chat or text message&#10;&#10;Description automatically generated"/>
+            <wp:cNvGraphicFramePr>
+              <a:graphicFrameLocks xmlns:a="http://schemas.openxmlformats.org/drawingml/2006/main" noChangeAspect="1"/>
+            </wp:cNvGraphicFramePr>
+            <a:graphic xmlns:a="http://schemas.openxmlformats.org/drawingml/2006/main">
+              <a:graphicData uri="http://schemas.openxmlformats.org/drawingml/2006/picture">
+                <pic:pic xmlns:pic="http://schemas.openxmlformats.org/drawingml/2006/picture">
+                  <pic:nvPicPr>
+                    <pic:cNvPr id="16" name="Picture 16" descr="Graphical user interface, text, application, chat or text message&#10;&#10;Description automatically generated"/>
+                    <pic:cNvPicPr/>
+                  </pic:nvPicPr>
+                  <pic:blipFill>
+                    <a:blip r:embed="rId17" cstate="print">
+                      <a:extLst>
+                        <a:ext uri="{28A0092B-C50C-407E-A947-70E740481C1C}">
+                          <a14:useLocalDpi xmlns:a14="http://schemas.microsoft.com/office/drawing/2010/main" val="0"/>
+                        </a:ext>
+                      </a:extLst>
+                    </a:blip>
+                    <a:stretch>
+                      <a:fillRect/>
+                    </a:stretch>
+                  </pic:blipFill>
+                  <pic:spPr>
+                    <a:xfrm>
+                      <a:off x="0" y="0"/>
+                      <a:ext cx="1198245" cy="1628140"/>
+                    </a:xfrm>
+                    <a:prstGeom prst="rect">
+                      <a:avLst/>
+                    </a:prstGeom>
+                    <a:effectLst>
+                      <a:outerShdw blurRad="50800" dist="38100" dir="2700000" algn="tl" rotWithShape="0">
+                        <a:prstClr val="black">
+                          <a:alpha val="40000"/>
+                        </a:prstClr>
+                      </a:outerShdw>
+                      <a:softEdge rad="0"/>
+                    </a:effectLst>
+                  </pic:spPr>
+                </pic:pic>
+              </a:graphicData>
+            </a:graphic>
+            <wp14:sizeRelH relativeFrom="margin">
+              <wp14:pctWidth>0</wp14:pctWidth>
+            </wp14:sizeRelH>
+            <wp14:sizeRelV relativeFrom="margin">
+              <wp14:pctHeight>0</wp14:pctHeight>
+            </wp14:sizeRelV>
+          </wp:anchor>
+        </w:drawing>
+      </w:r>
+      <w:r>
+        <w:t>The reason for why you lose points in the above scenario is because you have chosen a position that goes against another position you have taken in the past. It appears as if you betrayed those voters in another state.</w:t>
       </w:r>
     </w:p>
     <w:p>
@@ -4901,6 +6128,7 @@
         <w:t xml:space="preserve"> An opponent can only lose points in the state/district if they both have tokens in the state/district and if the state/district cares about the categories on the Smear Card.</w:t>
       </w:r>
     </w:p>
+    <w:p/>
     <w:p>
       <w:pPr>
         <w:pStyle w:val="Heading2"/>
@@ -4941,7 +6169,13 @@
         <w:t>you are</w:t>
       </w:r>
       <w:r>
-        <w:t xml:space="preserve"> in. An opponent will draw a question card from the question card deck until they find a card with a category that will affect the state</w:t>
+        <w:t xml:space="preserve"> in. An opponent</w:t>
+      </w:r>
+      <w:r>
+        <w:t xml:space="preserve"> or non-candidate player</w:t>
+      </w:r>
+      <w:r>
+        <w:t xml:space="preserve"> will draw a question card from the question card deck until they find a card with a category that will affect the state</w:t>
       </w:r>
       <w:r>
         <w:t>/district</w:t>
@@ -4959,7 +6193,13 @@
         <w:t>/district you are in</w:t>
       </w:r>
       <w:r>
-        <w:t>. Once the question is answered, the question card goes to the discard pile. All other unused question cards drawn will be placed on the bottom of the deck.</w:t>
+        <w:t xml:space="preserve">. Once the question is answered, the question card goes to </w:t>
+      </w:r>
+      <w:r>
+        <w:t>your</w:t>
+      </w:r>
+      <w:r>
+        <w:t xml:space="preserve"> discard pile. All other unused question cards drawn will be placed on the bottom of the deck.</w:t>
       </w:r>
     </w:p>
     <w:p>
@@ -5020,7 +6260,11 @@
     </w:p>
     <w:p>
       <w:r>
-        <w:t>When Election Day arrives, the winner of each individual state and district contest will be revealed. A non-candidate player will take on the role of Election Moderator. The moderator will go through each state and district, pick up all the tokens on the state or district and place the tokens into a bag. The moderator will randomly draw one token from the bag. The owner of that token will be the winner of that individual state or district. The moderator will continue this process for each state and district until all the results are in.</w:t>
+        <w:t xml:space="preserve">When Election Day arrives, the winner of each individual state and district contest will be revealed. A non-candidate player will take on the role of Election Moderator. The moderator will go through each state and district, pick up all the tokens on the state or district and place the tokens into a bag. The moderator will randomly draw one token from the bag. The owner of that token will be the winner of </w:t>
+      </w:r>
+      <w:r>
+        <w:lastRenderedPageBreak/>
+        <w:t>that individual state or district. The moderator will continue this process for each state and district until all the results are in.</w:t>
       </w:r>
     </w:p>
     <w:p>
@@ -5057,7 +6301,13 @@
         <w:t>he moderator will place</w:t>
       </w:r>
       <w:r>
-        <w:t xml:space="preserve"> 1 token for each candidate into the bag and randomly draw 1 token from the bag. The owner of that token will be the winner of that individual state or district.</w:t>
+        <w:t xml:space="preserve"> 1 token </w:t>
+      </w:r>
+      <w:r>
+        <w:t>representing</w:t>
+      </w:r>
+      <w:r>
+        <w:t xml:space="preserve"> each candidate into the bag and randomly draw 1 token from the bag. The owner of that token will be the winner of that individual state or district.</w:t>
       </w:r>
     </w:p>
     <w:p>
@@ -5070,89 +6320,160 @@
         <w:pStyle w:val="Heading1"/>
       </w:pPr>
       <w:r>
+        <w:t>What happens if no candidate receives 270 Electoral Votes?</w:t>
+      </w:r>
+    </w:p>
+    <w:p>
+      <w:pPr>
+        <w:rPr>
+          <w:i/>
+          <w:iCs/>
+        </w:rPr>
+      </w:pPr>
+      <w:r>
+        <w:rPr>
+          <w:i/>
+          <w:iCs/>
+        </w:rPr>
+        <w:t>"if no person have such majority, then from the persons having the highest numbers not exceeding three on the list of those voted for as President, the House of Representatives shall choose immediately, by ballot, the President. But in choosing the President, the votes shall be taken by states, the representation from each state having one vote; a quorum for this purpose shall consist of a member or members from two-thirds of the states, and a majority of all the states shall be necessary to a choice."</w:t>
+      </w:r>
+      <w:r>
+        <w:rPr>
+          <w:i/>
+          <w:iCs/>
+        </w:rPr>
+        <w:t xml:space="preserve"> – 12</w:t>
+      </w:r>
+      <w:r>
+        <w:rPr>
+          <w:i/>
+          <w:iCs/>
+          <w:vertAlign w:val="superscript"/>
+        </w:rPr>
+        <w:t>th</w:t>
+      </w:r>
+      <w:r>
+        <w:rPr>
+          <w:i/>
+          <w:iCs/>
+        </w:rPr>
+        <w:t xml:space="preserve"> Amendment</w:t>
+      </w:r>
+    </w:p>
+    <w:p>
+      <w:r>
+        <w:t>In the event that no candidate receives a majority of the electoral votes, the players within the House Member role will decide who, among the top 3 candidates, will win the Presidency.</w:t>
+      </w:r>
+    </w:p>
+    <w:p>
+      <w:pPr>
+        <w:pStyle w:val="Heading2"/>
+      </w:pPr>
+      <w:r>
+        <w:t>House Members</w:t>
+      </w:r>
+    </w:p>
+    <w:p>
+      <w:r>
+        <w:t>Both candidate and n</w:t>
+      </w:r>
+      <w:r>
+        <w:t xml:space="preserve">on-candidate players can </w:t>
+      </w:r>
+      <w:r>
+        <w:t xml:space="preserve">take part in </w:t>
+      </w:r>
+      <w:r>
+        <w:t xml:space="preserve">the game as a House Member. </w:t>
+      </w:r>
+    </w:p>
+    <w:p>
+      <w:r>
+        <w:t xml:space="preserve">House Members must choose a real state and a real district to represent. Only one person can represent one district. </w:t>
+      </w:r>
+    </w:p>
+    <w:p>
+      <w:r>
+        <w:t>For example, since Alaska has one House Member, only one person can be a House Member for Alaska.</w:t>
+      </w:r>
+    </w:p>
+    <w:p>
+      <w:r>
+        <w:t>There cannot be a House Member for the District of Columbia.</w:t>
+      </w:r>
+    </w:p>
+    <w:p>
+      <w:r>
+        <w:t>There shall not be more than 435 players in the House Member role per game.</w:t>
+      </w:r>
+    </w:p>
+    <w:p>
+      <w:r>
+        <w:t>House Members are important because they get to vote on who, among the top 3 candidates, won the presidency if no candidate received 50% of the electoral votes (at least 270 EV).</w:t>
+      </w:r>
+    </w:p>
+    <w:p>
+      <w:r>
+        <w:t>The reason non-candidate players are allowed in this role is so there may be a more unbiased decision made by the House of Representatives should no candidate outright receive 270 Electoral Votes.</w:t>
+      </w:r>
+    </w:p>
+    <w:p>
+      <w:pPr>
+        <w:pStyle w:val="Heading3"/>
+      </w:pPr>
+      <w:r>
+        <w:t>How do the House Members decide the Presidential winner?</w:t>
+      </w:r>
+    </w:p>
+    <w:p>
+      <w:r>
+        <w:t>Among the candidates that received the highest amount of the electoral votes, the top 3 candidates will be placed on a ballot for each House Member to vote.</w:t>
+      </w:r>
+    </w:p>
+    <w:p>
+      <w:r>
+        <w:t xml:space="preserve">Each House Member will vote </w:t>
+      </w:r>
+      <w:r>
+        <w:t xml:space="preserve">for one candidate </w:t>
+      </w:r>
+      <w:r>
+        <w:t xml:space="preserve">among the other House Members within their state to decide who </w:t>
+      </w:r>
+      <w:r>
+        <w:t>won</w:t>
+      </w:r>
+      <w:r>
+        <w:t xml:space="preserve"> the vote for their state.</w:t>
+      </w:r>
+      <w:r>
+        <w:t xml:space="preserve"> </w:t>
+      </w:r>
+      <w:r>
+        <w:t xml:space="preserve">Each state counts as one vote for this process. </w:t>
+      </w:r>
+      <w:r>
+        <w:t xml:space="preserve">The candidate that wins the most votes from the House Members within that state will win that state's single vote. </w:t>
+      </w:r>
+    </w:p>
+    <w:p>
+      <w:r>
         <w:lastRenderedPageBreak/>
-        <w:t>What happens if no candidate receives 270 Electoral Votes?</w:t>
-      </w:r>
-    </w:p>
-    <w:p>
-      <w:r>
-        <w:t>In the event that no candidate receives a majority of the electoral votes, the players within the House Member role will decide who, among the top 3 candidates, will win the Presidency.</w:t>
-      </w:r>
-    </w:p>
-    <w:p>
-      <w:pPr>
-        <w:pStyle w:val="Heading2"/>
-      </w:pPr>
-      <w:r>
-        <w:t>House Members</w:t>
-      </w:r>
-    </w:p>
-    <w:p>
-      <w:r>
-        <w:t>Both candidate and n</w:t>
-      </w:r>
-      <w:r>
-        <w:t xml:space="preserve">on-candidate players can </w:t>
-      </w:r>
-      <w:r>
-        <w:t xml:space="preserve">take part in </w:t>
-      </w:r>
-      <w:r>
-        <w:t xml:space="preserve">the game as a House Member. </w:t>
-      </w:r>
-    </w:p>
-    <w:p>
-      <w:r>
-        <w:t xml:space="preserve">House Members must choose a real state and a real district to represent. Only one person can represent one district. </w:t>
-      </w:r>
-    </w:p>
-    <w:p>
-      <w:r>
-        <w:t>For example, since Alaska has one House Member, only one person can be a House Member for Alaska.</w:t>
-      </w:r>
-    </w:p>
-    <w:p>
-      <w:r>
-        <w:t>There cannot be a House Member for the District of Columbia.</w:t>
-      </w:r>
-    </w:p>
-    <w:p>
-      <w:r>
-        <w:t>House Members are important because they get to vote on who, among the top 3 candidates, won the presidency if no candidate received 50% of the electoral votes (at least 270 EV). Each House Member will vote among the other House Members within their state to decide who one the vote for their state.</w:t>
-      </w:r>
-      <w:r>
-        <w:t xml:space="preserve"> </w:t>
-      </w:r>
-      <w:r>
-        <w:t xml:space="preserve">Each state counts as one vote for this process. </w:t>
-      </w:r>
-      <w:r>
-        <w:t xml:space="preserve">The candidate that wins the most votes from the House Members within that state will win that state's single vote. </w:t>
-      </w:r>
-      <w:r>
-        <w:t>Whichever candidate receives the most votes from the 50 states will win the presidential election.</w:t>
-      </w:r>
-    </w:p>
-    <w:p>
-      <w:r>
-        <w:t>The reason non-candidate players are allowed in this role is so there may be a more unbiased decision made by the House of Representatives should no candidate outright receive 270 Electoral Votes.</w:t>
-      </w:r>
-    </w:p>
-    <w:p>
-      <w:r>
-        <w:t>There shall not be more than 435 players in</w:t>
-      </w:r>
-      <w:r>
-        <w:t xml:space="preserve"> the</w:t>
-      </w:r>
-      <w:r>
-        <w:t xml:space="preserve"> House Member role</w:t>
-      </w:r>
-      <w:r>
-        <w:t xml:space="preserve"> per game</w:t>
-      </w:r>
-      <w:r>
-        <w:t>.</w:t>
+        <w:t>The 12th Amendment requires that at least two-thirds of the states (at least 34) be involved in the vote and</w:t>
+      </w:r>
+      <w:r>
+        <w:t xml:space="preserve"> the number of votes required to elect the President must be </w:t>
+      </w:r>
+      <w:r>
+        <w:t>a majority of all the states (at least 26).</w:t>
+      </w:r>
+      <w:r>
+        <w:t xml:space="preserve"> However, in this game you are unlikely to have enough players in the House Member role to reach the 34 state mininum. If your game contains less than 34 House Members, a majority of all the votes will be enough to determine the winner of the presidential election.</w:t>
+      </w:r>
+    </w:p>
+    <w:p>
+      <w:r>
+        <w:t>If the House Members do not reach a majority decision on the first ballot, they must hold another ballot until a majority is reached.</w:t>
       </w:r>
     </w:p>
     <w:p>
@@ -5226,7 +6547,16 @@
         <w:t>To leave Alaska, you must use at least 1 die roll to fly to any state with an airplane icon.</w:t>
       </w:r>
       <w:r>
-        <w:t xml:space="preserve"> Once you have exited Alaska, you may continut to travel to/through another state on your turn if you have enough die rolls.</w:t>
+        <w:t xml:space="preserve"> Once you have exited Alaska, you may continu</w:t>
+      </w:r>
+      <w:r>
+        <w:t>e</w:t>
+      </w:r>
+      <w:r>
+        <w:t xml:space="preserve"> to travel to/through another state on your turn if you have enough </w:t>
+      </w:r>
+      <w:r>
+        <w:t>movement left.</w:t>
       </w:r>
     </w:p>
     <w:p>
@@ -5251,45 +6581,63 @@
         <w:pStyle w:val="Heading2"/>
       </w:pPr>
       <w:r>
+        <w:t>Landing in / Leaving Hawaii</w:t>
+      </w:r>
+    </w:p>
+    <w:p>
+      <w:r>
+        <w:t xml:space="preserve">If a state has a boat icon on it, you can use 1 die roll to travel to Hawaii. Once you enter Hawaii, you can no longer travel to/through another state on your turn. In other words, you cannot sail out of Hawaii on the same turn. </w:t>
+      </w:r>
+    </w:p>
+    <w:p>
+      <w:r>
+        <w:t>To leave Hawaii, you must use at least 1 die roll to sail to any state with an boat icon. Once you have exited Hawaii, you may continu</w:t>
+      </w:r>
+      <w:r>
+        <w:t>e</w:t>
+      </w:r>
+      <w:r>
+        <w:t xml:space="preserve"> to travel to/through another state on your turn if you have enough </w:t>
+      </w:r>
+      <w:r>
+        <w:t>movement left</w:t>
+      </w:r>
+      <w:r>
+        <w:t>.</w:t>
+      </w:r>
+    </w:p>
+    <w:p>
+      <w:r>
+        <w:t>The states with a boat icon are the only states that touch the Pacific Ocean exc</w:t>
+      </w:r>
+      <w:r>
+        <w:t>luding</w:t>
+      </w:r>
+      <w:r>
+        <w:t xml:space="preserve"> Alaska. These states are Washington, Oregon, and California.</w:t>
+      </w:r>
+    </w:p>
+    <w:p>
+      <w:pPr>
+        <w:pStyle w:val="Heading2"/>
+      </w:pPr>
+      <w:r>
+        <w:t>Endorsements</w:t>
+      </w:r>
+    </w:p>
+    <w:p>
+      <w:r>
+        <w:t>At any point in the game, you can dropout of the race and endorse another candidate. The endorsee will receive 1/3 of the endorser's tokens in each state. If the tokens cannot be divided into thirds, then round up to the nearest whole token greater than 0.</w:t>
+      </w:r>
+    </w:p>
+    <w:p>
+      <w:r>
+        <w:t xml:space="preserve">An endorser can become the endorsee's Vice President if both players agree to this. This will give the endorsee +3 points in the endroser's home state. </w:t>
+      </w:r>
+    </w:p>
+    <w:p>
+      <w:r>
         <w:lastRenderedPageBreak/>
-        <w:t>Landing in / Leaving Hawaii</w:t>
-      </w:r>
-    </w:p>
-    <w:p>
-      <w:r>
-        <w:t xml:space="preserve">If a state has a boat icon on it, you can use 1 die roll to travel to Hawaii. Once you enter Hawaii, you can no longer travel to/through another state on your turn. In other words, you cannot sail out of Hawaii on the same turn. </w:t>
-      </w:r>
-    </w:p>
-    <w:p>
-      <w:r>
-        <w:t>To leave Hawaii, you must use at least 1 die roll to sail to any state with an boat icon. Once you have exited Hawaii, you may continut to travel to/through another state on your turn if you have enough die rolls.</w:t>
-      </w:r>
-    </w:p>
-    <w:p>
-      <w:r>
-        <w:t>The states with a boat icon are the only states that touch the Pacific Ocean, except for Alaska. These states are Washington, Oregon, and California.</w:t>
-      </w:r>
-    </w:p>
-    <w:p>
-      <w:pPr>
-        <w:pStyle w:val="Heading2"/>
-      </w:pPr>
-      <w:r>
-        <w:t>Endorsements</w:t>
-      </w:r>
-    </w:p>
-    <w:p>
-      <w:r>
-        <w:t>At any point in the game, you can dropout of the race and endorse another candidate. The endorsee will receive 1/3 of the endorser's tokens in each state. If the tokens cannot be divided into thirds, then round up to the nearest whole token greater than 0.</w:t>
-      </w:r>
-    </w:p>
-    <w:p>
-      <w:r>
-        <w:t xml:space="preserve">An endorser can become the endorsee's Vice President if both players agree to this. This will give the endorsee +3 points in the endroser's home state. </w:t>
-      </w:r>
-    </w:p>
-    <w:p>
-      <w:r>
         <w:t>Please note however, per the 12</w:t>
       </w:r>
       <w:r>
@@ -5315,52 +6663,74 @@
     </w:p>
     <w:p>
       <w:r>
-        <w:t xml:space="preserve">On the </w:t>
-      </w:r>
-      <w:r>
-        <w:t>3</w:t>
-      </w:r>
-      <w:r>
+        <w:t>Three weeks from</w:t>
+      </w:r>
+      <w:r>
+        <w:t xml:space="preserve"> Election Day,</w:t>
+      </w:r>
+      <w:r>
+        <w:t xml:space="preserve"> a </w:t>
+      </w:r>
+      <w:r>
+        <w:t>d</w:t>
+      </w:r>
+      <w:r>
+        <w:t xml:space="preserve">ebate will happen. </w:t>
+      </w:r>
+      <w:r>
+        <w:t>A question card will be drawn and each candi</w:t>
+      </w:r>
+      <w:r>
+        <w:t>d</w:t>
+      </w:r>
+      <w:r>
+        <w:t>ate will have to answer the same question</w:t>
+      </w:r>
+      <w:r>
+        <w:t>.</w:t>
+      </w:r>
+      <w:r>
+        <w:t xml:space="preserve"> Once each player confirms their answer, the outcome of each answer will be revealed. Players will get to choose which states they want the points to be applied to. Both postive and negative points can be divided up into more than one state. Players must apply any subtractions to any existing states the player has points in that match the affected category. A total of 5 question cards will be asked to each candi</w:t>
+      </w:r>
+      <w:r>
+        <w:t>date.</w:t>
+      </w:r>
+    </w:p>
+    <w:p>
+      <w:pPr>
+        <w:pStyle w:val="Heading1"/>
+      </w:pPr>
+      <w:r>
+        <w:t>Tips</w:t>
+      </w:r>
+    </w:p>
+    <w:p>
+      <w:pPr>
+        <w:pStyle w:val="Heading2"/>
+      </w:pPr>
+      <w:r>
+        <w:t>In a 3-4 player game, dropout near the end!</w:t>
+      </w:r>
+    </w:p>
+    <w:p>
+      <w:r>
+        <w:t>If there are more than 2 candidates still in the game, it is very hard for any candidate to reach at least 270 electoral votes.</w:t>
+      </w:r>
+      <w:r>
+        <w:t xml:space="preserve"> To avoid this, it is recommended that some of the candidates dropout of the race and endorse another candidate. Don't die on your hill and let a candidate you dislike win. Your country should come first before your ego!</w:t>
+      </w:r>
+    </w:p>
+    <w:p>
+      <w:pPr>
         <w:rPr>
-          <w:vertAlign w:val="superscript"/>
+          <w:rFonts w:asciiTheme="majorHAnsi" w:eastAsiaTheme="majorEastAsia" w:hAnsiTheme="majorHAnsi" w:cstheme="majorBidi"/>
+          <w:color w:val="2F5496" w:themeColor="accent1" w:themeShade="BF"/>
+          <w:sz w:val="32"/>
+          <w:szCs w:val="32"/>
         </w:rPr>
-        <w:t>th</w:t>
-      </w:r>
-      <w:r>
-        <w:t xml:space="preserve"> </w:t>
-      </w:r>
-      <w:r>
-        <w:t>week</w:t>
-      </w:r>
-      <w:r>
-        <w:t xml:space="preserve"> until Election Day,</w:t>
-      </w:r>
-      <w:r>
-        <w:t xml:space="preserve"> a </w:t>
-      </w:r>
-      <w:r>
-        <w:t>d</w:t>
-      </w:r>
-      <w:r>
-        <w:t xml:space="preserve">ebate will happen. </w:t>
-      </w:r>
-      <w:r>
-        <w:t>A question card will be drawn and each candi</w:t>
-      </w:r>
-      <w:r>
-        <w:t>d</w:t>
-      </w:r>
-      <w:r>
-        <w:t>ate will have to answer the same question</w:t>
-      </w:r>
-      <w:r>
-        <w:t>.</w:t>
-      </w:r>
-      <w:r>
-        <w:t xml:space="preserve"> Once each player confirms their answer, the outcome of each answer will be revealed. Players will get to choose which states they want the points to be applied to. Both postive and negative points can be divided up into more than one state. Players must apply any subtractions to any existing states the player has points in that match the affected category. A total of 5 question cards will be asked to each candi</w:t>
-      </w:r>
-      <w:r>
-        <w:t>date.</w:t>
+      </w:pPr>
+      <w:r>
+        <w:br w:type="page"/>
       </w:r>
     </w:p>
     <w:p>
@@ -5368,7 +6738,13 @@
         <w:pStyle w:val="Heading1"/>
       </w:pPr>
       <w:r>
-        <w:t>Tips</w:t>
+        <w:lastRenderedPageBreak/>
+        <w:t>Unused Ideas:</w:t>
+      </w:r>
+    </w:p>
+    <w:p>
+      <w:r>
+        <w:t>Below are ideas we had that are not being used.</w:t>
       </w:r>
     </w:p>
     <w:p>
@@ -5376,34 +6752,18 @@
         <w:pStyle w:val="Heading2"/>
       </w:pPr>
       <w:r>
-        <w:t>In a 3-4 player game, dropout near the end!</w:t>
-      </w:r>
-    </w:p>
-    <w:p>
-      <w:r>
-        <w:t>If there are more than 2 candidates still in the game, it is very hard for any candidate to reach at least 270 electoral votes.</w:t>
-      </w:r>
-      <w:r>
-        <w:t xml:space="preserve"> To avoid this, </w:t>
-      </w:r>
-      <w:r>
-        <w:t>it is recommended that some of the candidates dropout of the race and endorse another candidate.</w:t>
-      </w:r>
-      <w:r>
-        <w:t xml:space="preserve"> Don't die on your hill and let a candidate you dislike win. Your country should come first before your ego!</w:t>
-      </w:r>
-    </w:p>
-    <w:p>
-      <w:pPr>
-        <w:pStyle w:val="Heading1"/>
-      </w:pPr>
-      <w:r>
-        <w:t>Unused Ideas:</w:t>
-      </w:r>
-    </w:p>
-    <w:p>
-      <w:r>
-        <w:t>Below are ideas we had that are not being used.</w:t>
+        <w:t>Scandal Cards</w:t>
+      </w:r>
+    </w:p>
+    <w:p>
+      <w:r>
+        <w:t xml:space="preserve">Scandal cards are Smear Cards with high point </w:t>
+      </w:r>
+      <w:r>
+        <w:t>subtraction</w:t>
+      </w:r>
+      <w:r>
+        <w:t xml:space="preserve"> that can be applied to any opponent. The scandal is so bad that is shocks the nation and your opponent will lose points in multiple states. The opponent will lose the number of points on the card distributed as -1 point for each state the opponent has points in. If the opponent has points in more states than the number of points lost, the opponent will pick which states they will lose the points in. If the opponent has points in less states than the number of points lost, the opponent will receive -1 point for each state the opponent has stock in and the opponent will choose which states they will loose the remaining points in.</w:t>
       </w:r>
     </w:p>
     <w:p>
@@ -5411,22 +6771,12 @@
         <w:pStyle w:val="Heading2"/>
       </w:pPr>
       <w:r>
-        <w:t>Scandal Cards</w:t>
-      </w:r>
-    </w:p>
-    <w:p>
-      <w:r>
-        <w:t xml:space="preserve">Scandal cards are Smear Cards with high point </w:t>
-      </w:r>
-      <w:r>
-        <w:t>subtraction</w:t>
-      </w:r>
-      <w:r>
-        <w:t xml:space="preserve"> that can be applied to any opponent. The scandal is so bad that is shocks the nation and your opponent will lose points in multiple states. The opponent will lose the number of points on the card distributed as -1 point for each state the opponent </w:t>
-      </w:r>
-      <w:r>
-        <w:lastRenderedPageBreak/>
-        <w:t>has points in. If the opponent has points in more states than the number of points lost, the opponent will pick which states they will lose the points in. If the opponent has points in less states than the number of points lost, the opponent will receive -1 point for each state the opponent has stock in and the opponent will choose which states they will loose the remaining points in.</w:t>
+        <w:t>Choosing a VP</w:t>
+      </w:r>
+    </w:p>
+    <w:p>
+      <w:r>
+        <w:t>At some point in the game, you would pick a VP and you will get +2 points</w:t>
       </w:r>
     </w:p>
     <w:p>
@@ -5434,20 +6784,13 @@
         <w:pStyle w:val="Heading2"/>
       </w:pPr>
       <w:r>
-        <w:t>Choosing a VP</w:t>
-      </w:r>
-    </w:p>
-    <w:p>
-      <w:r>
-        <w:t>At some point in the game, you would pick a VP and you will get +2 points</w:t>
-      </w:r>
-    </w:p>
-    <w:p>
-      <w:pPr>
-        <w:pStyle w:val="Heading2"/>
-      </w:pPr>
-      <w:r>
-        <w:t>Hot Topcis</w:t>
+        <w:t>Hot Topi</w:t>
+      </w:r>
+      <w:r>
+        <w:t>c</w:t>
+      </w:r>
+      <w:r>
+        <w:t>s</w:t>
       </w:r>
     </w:p>
     <w:p>
@@ -5455,9 +6798,6 @@
         <w:t>By random decision, 1 category is choosen to be popular this election season. Playing cards with this category will work provide points in any state.</w:t>
       </w:r>
     </w:p>
-    <w:p/>
-    <w:p/>
-    <w:p/>
     <w:sectPr>
       <w:pgSz w:w="12240" w:h="15840"/>
       <w:pgMar w:top="1440" w:right="1440" w:bottom="1440" w:left="1440" w:header="720" w:footer="720" w:gutter="0"/>
@@ -6665,6 +8005,44 @@
       <w:u w:val="single"/>
     </w:rPr>
   </w:style>
+  <w:style w:type="table" w:styleId="TableGrid">
+    <w:name w:val="Table Grid"/>
+    <w:basedOn w:val="TableNormal"/>
+    <w:uiPriority w:val="39"/>
+    <w:rsid w:val="00E554E4"/>
+    <w:pPr>
+      <w:spacing w:after="0" w:line="240" w:lineRule="auto"/>
+    </w:pPr>
+    <w:tblPr>
+      <w:tblBorders>
+        <w:top w:val="single" w:sz="4" w:space="0" w:color="auto"/>
+        <w:left w:val="single" w:sz="4" w:space="0" w:color="auto"/>
+        <w:bottom w:val="single" w:sz="4" w:space="0" w:color="auto"/>
+        <w:right w:val="single" w:sz="4" w:space="0" w:color="auto"/>
+        <w:insideH w:val="single" w:sz="4" w:space="0" w:color="auto"/>
+        <w:insideV w:val="single" w:sz="4" w:space="0" w:color="auto"/>
+      </w:tblBorders>
+    </w:tblPr>
+  </w:style>
+  <w:style w:type="paragraph" w:styleId="Caption">
+    <w:name w:val="caption"/>
+    <w:basedOn w:val="Normal"/>
+    <w:next w:val="Normal"/>
+    <w:uiPriority w:val="35"/>
+    <w:unhideWhenUsed/>
+    <w:qFormat/>
+    <w:rsid w:val="00E554E4"/>
+    <w:pPr>
+      <w:spacing w:after="200" w:line="240" w:lineRule="auto"/>
+    </w:pPr>
+    <w:rPr>
+      <w:i/>
+      <w:iCs/>
+      <w:color w:val="44546A" w:themeColor="text2"/>
+      <w:sz w:val="18"/>
+      <w:szCs w:val="18"/>
+    </w:rPr>
+  </w:style>
 </w:styles>
 </file>
 

</xml_diff>